<commit_message>
agregados ids de todos los mensajes del sistema
</commit_message>
<xml_diff>
--- a/Casos de uso/ids_casos_de_uso.docx
+++ b/Casos de uso/ids_casos_de_uso.docx
@@ -681,6 +681,7 @@
           <w:ilvl w:val="0"/>
           <w:numId w:val="10"/>
         </w:numPr>
+        <w:ind w:left="709"/>
         <w:rPr>
           <w:sz w:val="24"/>
           <w:szCs w:val="24"/>
@@ -713,6 +714,7 @@
           <w:ilvl w:val="0"/>
           <w:numId w:val="10"/>
         </w:numPr>
+        <w:ind w:left="709"/>
         <w:rPr>
           <w:sz w:val="24"/>
           <w:szCs w:val="24"/>
@@ -745,6 +747,7 @@
           <w:ilvl w:val="0"/>
           <w:numId w:val="10"/>
         </w:numPr>
+        <w:ind w:left="709"/>
         <w:rPr>
           <w:sz w:val="24"/>
           <w:szCs w:val="24"/>
@@ -777,6 +780,7 @@
           <w:ilvl w:val="0"/>
           <w:numId w:val="10"/>
         </w:numPr>
+        <w:ind w:left="709"/>
         <w:rPr>
           <w:sz w:val="24"/>
           <w:szCs w:val="24"/>
@@ -809,6 +813,7 @@
           <w:ilvl w:val="0"/>
           <w:numId w:val="10"/>
         </w:numPr>
+        <w:ind w:left="709"/>
         <w:rPr>
           <w:sz w:val="24"/>
           <w:szCs w:val="24"/>
@@ -841,6 +846,7 @@
           <w:ilvl w:val="0"/>
           <w:numId w:val="10"/>
         </w:numPr>
+        <w:ind w:left="709"/>
         <w:rPr>
           <w:sz w:val="24"/>
           <w:szCs w:val="24"/>
@@ -873,6 +879,7 @@
           <w:ilvl w:val="0"/>
           <w:numId w:val="10"/>
         </w:numPr>
+        <w:ind w:left="709"/>
         <w:rPr>
           <w:sz w:val="24"/>
           <w:szCs w:val="24"/>
@@ -918,8 +925,6 @@
     </w:p>
     <w:p>
       <w:pPr>
-        <w:pStyle w:val="Prrafodelista"/>
-        <w:ind w:left="0"/>
         <w:rPr>
           <w:color w:val="0070C0"/>
           <w:sz w:val="28"/>
@@ -934,7 +939,38 @@
           <w:szCs w:val="28"/>
           <w:lang w:val="es-419"/>
         </w:rPr>
-        <w:t>Módulo de recetas</w:t>
+        <w:br w:type="page"/>
+      </w:r>
+    </w:p>
+    <w:p>
+      <w:pPr>
+        <w:rPr>
+          <w:color w:val="0070C0"/>
+          <w:sz w:val="32"/>
+          <w:szCs w:val="32"/>
+          <w:lang w:val="es-419"/>
+        </w:rPr>
+      </w:pPr>
+      <w:proofErr w:type="spellStart"/>
+      <w:r>
+        <w:rPr>
+          <w:color w:val="0070C0"/>
+          <w:sz w:val="32"/>
+          <w:szCs w:val="32"/>
+          <w:lang w:val="es-419"/>
+        </w:rPr>
+        <w:lastRenderedPageBreak/>
+        <w:t>IDs</w:t>
+      </w:r>
+      <w:proofErr w:type="spellEnd"/>
+      <w:r>
+        <w:rPr>
+          <w:color w:val="0070C0"/>
+          <w:sz w:val="32"/>
+          <w:szCs w:val="32"/>
+          <w:lang w:val="es-419"/>
+        </w:rPr>
+        <w:t xml:space="preserve"> de pantallas del sistema</w:t>
       </w:r>
     </w:p>
     <w:p>
@@ -953,13 +989,183 @@
           <w:szCs w:val="28"/>
           <w:lang w:val="es-419"/>
         </w:rPr>
-        <w:br w:type="page"/>
-      </w:r>
-    </w:p>
-    <w:p>
-      <w:pPr>
-        <w:pStyle w:val="Prrafodelista"/>
-        <w:ind w:left="0"/>
+        <w:t>Interfaces generales</w:t>
+      </w:r>
+    </w:p>
+    <w:p>
+      <w:pPr>
+        <w:pStyle w:val="Prrafodelista"/>
+        <w:numPr>
+          <w:ilvl w:val="0"/>
+          <w:numId w:val="4"/>
+        </w:numPr>
+        <w:rPr>
+          <w:sz w:val="24"/>
+          <w:szCs w:val="24"/>
+          <w:lang w:val="es-419"/>
+        </w:rPr>
+      </w:pPr>
+      <w:r>
+        <w:rPr>
+          <w:b/>
+          <w:bCs/>
+          <w:sz w:val="24"/>
+          <w:szCs w:val="24"/>
+          <w:lang w:val="es-419"/>
+        </w:rPr>
+        <w:t>IU</w:t>
+      </w:r>
+      <w:r>
+        <w:rPr>
+          <w:b/>
+          <w:bCs/>
+          <w:sz w:val="24"/>
+          <w:szCs w:val="24"/>
+          <w:lang w:val="es-419"/>
+        </w:rPr>
+        <w:t>G</w:t>
+      </w:r>
+      <w:r>
+        <w:rPr>
+          <w:b/>
+          <w:bCs/>
+          <w:sz w:val="24"/>
+          <w:szCs w:val="24"/>
+          <w:lang w:val="es-419"/>
+        </w:rPr>
+        <w:t xml:space="preserve">1 </w:t>
+      </w:r>
+      <w:r>
+        <w:rPr>
+          <w:sz w:val="24"/>
+          <w:szCs w:val="24"/>
+          <w:lang w:val="es-419"/>
+        </w:rPr>
+        <w:t>índice</w:t>
+      </w:r>
+    </w:p>
+    <w:p>
+      <w:pPr>
+        <w:pStyle w:val="Prrafodelista"/>
+        <w:numPr>
+          <w:ilvl w:val="0"/>
+          <w:numId w:val="4"/>
+        </w:numPr>
+        <w:rPr>
+          <w:sz w:val="24"/>
+          <w:szCs w:val="24"/>
+          <w:lang w:val="es-419"/>
+        </w:rPr>
+      </w:pPr>
+      <w:r>
+        <w:rPr>
+          <w:b/>
+          <w:bCs/>
+          <w:sz w:val="24"/>
+          <w:szCs w:val="24"/>
+          <w:lang w:val="es-419"/>
+        </w:rPr>
+        <w:t>IU</w:t>
+      </w:r>
+      <w:r>
+        <w:rPr>
+          <w:b/>
+          <w:bCs/>
+          <w:sz w:val="24"/>
+          <w:szCs w:val="24"/>
+          <w:lang w:val="es-419"/>
+        </w:rPr>
+        <w:t>G2</w:t>
+      </w:r>
+      <w:r>
+        <w:rPr>
+          <w:b/>
+          <w:bCs/>
+          <w:sz w:val="24"/>
+          <w:szCs w:val="24"/>
+          <w:lang w:val="es-419"/>
+        </w:rPr>
+        <w:t xml:space="preserve"> </w:t>
+      </w:r>
+      <w:r>
+        <w:rPr>
+          <w:sz w:val="24"/>
+          <w:szCs w:val="24"/>
+          <w:lang w:val="es-419"/>
+        </w:rPr>
+        <w:t>inici</w:t>
+      </w:r>
+      <w:r>
+        <w:rPr>
+          <w:sz w:val="24"/>
+          <w:szCs w:val="24"/>
+          <w:lang w:val="es-419"/>
+        </w:rPr>
+        <w:t>ar</w:t>
+      </w:r>
+      <w:r>
+        <w:rPr>
+          <w:sz w:val="24"/>
+          <w:szCs w:val="24"/>
+          <w:lang w:val="es-419"/>
+        </w:rPr>
+        <w:t xml:space="preserve"> sesión</w:t>
+      </w:r>
+    </w:p>
+    <w:p>
+      <w:pPr>
+        <w:pStyle w:val="Prrafodelista"/>
+        <w:numPr>
+          <w:ilvl w:val="0"/>
+          <w:numId w:val="4"/>
+        </w:numPr>
+        <w:rPr>
+          <w:sz w:val="24"/>
+          <w:szCs w:val="24"/>
+          <w:lang w:val="es-419"/>
+        </w:rPr>
+      </w:pPr>
+      <w:r>
+        <w:rPr>
+          <w:b/>
+          <w:bCs/>
+          <w:sz w:val="24"/>
+          <w:szCs w:val="24"/>
+          <w:lang w:val="es-419"/>
+        </w:rPr>
+        <w:t>IU</w:t>
+      </w:r>
+      <w:r>
+        <w:rPr>
+          <w:b/>
+          <w:bCs/>
+          <w:sz w:val="24"/>
+          <w:szCs w:val="24"/>
+          <w:lang w:val="es-419"/>
+        </w:rPr>
+        <w:t>G3</w:t>
+      </w:r>
+      <w:r>
+        <w:rPr>
+          <w:b/>
+          <w:bCs/>
+          <w:sz w:val="24"/>
+          <w:szCs w:val="24"/>
+          <w:lang w:val="es-419"/>
+        </w:rPr>
+        <w:t xml:space="preserve"> </w:t>
+      </w:r>
+      <w:r>
+        <w:rPr>
+          <w:sz w:val="24"/>
+          <w:szCs w:val="24"/>
+          <w:lang w:val="es-419"/>
+        </w:rPr>
+        <w:t>recuperar contraseña</w:t>
+      </w:r>
+    </w:p>
+    <w:p>
+      <w:pPr>
         <w:rPr>
           <w:color w:val="0070C0"/>
           <w:sz w:val="28"/>
@@ -967,9 +1173,859 @@
           <w:lang w:val="es-419"/>
         </w:rPr>
       </w:pPr>
-    </w:p>
-    <w:p>
-      <w:pPr>
+      <w:r>
+        <w:rPr>
+          <w:color w:val="0070C0"/>
+          <w:sz w:val="28"/>
+          <w:szCs w:val="28"/>
+          <w:lang w:val="es-419"/>
+        </w:rPr>
+        <w:t>Interfaces de administrador</w:t>
+      </w:r>
+    </w:p>
+    <w:p>
+      <w:pPr>
+        <w:pStyle w:val="Prrafodelista"/>
+        <w:numPr>
+          <w:ilvl w:val="0"/>
+          <w:numId w:val="7"/>
+        </w:numPr>
+        <w:rPr>
+          <w:sz w:val="24"/>
+          <w:szCs w:val="24"/>
+          <w:lang w:val="es-419"/>
+        </w:rPr>
+      </w:pPr>
+      <w:r>
+        <w:rPr>
+          <w:b/>
+          <w:bCs/>
+          <w:sz w:val="24"/>
+          <w:szCs w:val="24"/>
+          <w:lang w:val="es-419"/>
+        </w:rPr>
+        <w:t xml:space="preserve">IUA1 </w:t>
+      </w:r>
+      <w:r>
+        <w:rPr>
+          <w:sz w:val="24"/>
+          <w:szCs w:val="24"/>
+          <w:lang w:val="es-419"/>
+        </w:rPr>
+        <w:t>ver perfil administrador</w:t>
+      </w:r>
+    </w:p>
+    <w:p>
+      <w:pPr>
+        <w:pStyle w:val="Prrafodelista"/>
+        <w:numPr>
+          <w:ilvl w:val="0"/>
+          <w:numId w:val="7"/>
+        </w:numPr>
+        <w:rPr>
+          <w:sz w:val="24"/>
+          <w:szCs w:val="24"/>
+          <w:lang w:val="es-419"/>
+        </w:rPr>
+      </w:pPr>
+      <w:r>
+        <w:rPr>
+          <w:b/>
+          <w:bCs/>
+          <w:sz w:val="24"/>
+          <w:szCs w:val="24"/>
+          <w:lang w:val="es-419"/>
+        </w:rPr>
+        <w:t xml:space="preserve">IUA2 </w:t>
+      </w:r>
+      <w:r>
+        <w:rPr>
+          <w:sz w:val="24"/>
+          <w:szCs w:val="24"/>
+          <w:lang w:val="es-419"/>
+        </w:rPr>
+        <w:t>registrar usuario</w:t>
+      </w:r>
+    </w:p>
+    <w:p>
+      <w:pPr>
+        <w:pStyle w:val="Prrafodelista"/>
+        <w:numPr>
+          <w:ilvl w:val="0"/>
+          <w:numId w:val="7"/>
+        </w:numPr>
+        <w:rPr>
+          <w:sz w:val="24"/>
+          <w:szCs w:val="24"/>
+          <w:lang w:val="es-419"/>
+        </w:rPr>
+      </w:pPr>
+      <w:r>
+        <w:rPr>
+          <w:b/>
+          <w:bCs/>
+          <w:sz w:val="24"/>
+          <w:szCs w:val="24"/>
+          <w:lang w:val="es-419"/>
+        </w:rPr>
+        <w:t xml:space="preserve">IUA3 </w:t>
+      </w:r>
+      <w:r>
+        <w:rPr>
+          <w:sz w:val="24"/>
+          <w:szCs w:val="24"/>
+          <w:lang w:val="es-419"/>
+        </w:rPr>
+        <w:t>eliminar</w:t>
+      </w:r>
+      <w:r>
+        <w:rPr>
+          <w:sz w:val="24"/>
+          <w:szCs w:val="24"/>
+          <w:lang w:val="es-419"/>
+        </w:rPr>
+        <w:t xml:space="preserve"> usuario</w:t>
+      </w:r>
+    </w:p>
+    <w:p>
+      <w:pPr>
+        <w:pStyle w:val="Prrafodelista"/>
+        <w:numPr>
+          <w:ilvl w:val="0"/>
+          <w:numId w:val="7"/>
+        </w:numPr>
+        <w:rPr>
+          <w:sz w:val="24"/>
+          <w:szCs w:val="24"/>
+          <w:lang w:val="es-419"/>
+        </w:rPr>
+      </w:pPr>
+      <w:r>
+        <w:rPr>
+          <w:b/>
+          <w:bCs/>
+          <w:sz w:val="24"/>
+          <w:szCs w:val="24"/>
+          <w:lang w:val="es-419"/>
+        </w:rPr>
+        <w:t xml:space="preserve">IUA4 </w:t>
+      </w:r>
+      <w:r>
+        <w:rPr>
+          <w:sz w:val="24"/>
+          <w:szCs w:val="24"/>
+          <w:lang w:val="es-419"/>
+        </w:rPr>
+        <w:t>modificar información de usuarios</w:t>
+      </w:r>
+    </w:p>
+    <w:p>
+      <w:pPr>
+        <w:pStyle w:val="Prrafodelista"/>
+        <w:numPr>
+          <w:ilvl w:val="0"/>
+          <w:numId w:val="7"/>
+        </w:numPr>
+        <w:rPr>
+          <w:sz w:val="24"/>
+          <w:szCs w:val="24"/>
+          <w:lang w:val="es-419"/>
+        </w:rPr>
+      </w:pPr>
+      <w:r>
+        <w:rPr>
+          <w:b/>
+          <w:bCs/>
+          <w:sz w:val="24"/>
+          <w:szCs w:val="24"/>
+          <w:lang w:val="es-419"/>
+        </w:rPr>
+        <w:t xml:space="preserve">IUA5 </w:t>
+      </w:r>
+      <w:r>
+        <w:rPr>
+          <w:sz w:val="24"/>
+          <w:szCs w:val="24"/>
+          <w:lang w:val="es-419"/>
+        </w:rPr>
+        <w:t>ver usuarios registrados</w:t>
+      </w:r>
+    </w:p>
+    <w:p>
+      <w:pPr>
+        <w:rPr>
+          <w:color w:val="0070C0"/>
+          <w:sz w:val="28"/>
+          <w:szCs w:val="28"/>
+          <w:lang w:val="es-419"/>
+        </w:rPr>
+      </w:pPr>
+      <w:r>
+        <w:rPr>
+          <w:color w:val="0070C0"/>
+          <w:sz w:val="28"/>
+          <w:szCs w:val="28"/>
+          <w:lang w:val="es-419"/>
+        </w:rPr>
+        <w:t>Interfaces de paciente</w:t>
+      </w:r>
+    </w:p>
+    <w:p>
+      <w:pPr>
+        <w:pStyle w:val="Prrafodelista"/>
+        <w:numPr>
+          <w:ilvl w:val="0"/>
+          <w:numId w:val="5"/>
+        </w:numPr>
+        <w:rPr>
+          <w:sz w:val="24"/>
+          <w:szCs w:val="24"/>
+          <w:lang w:val="es-419"/>
+        </w:rPr>
+      </w:pPr>
+      <w:r>
+        <w:rPr>
+          <w:b/>
+          <w:bCs/>
+          <w:sz w:val="24"/>
+          <w:szCs w:val="24"/>
+          <w:lang w:val="es-419"/>
+        </w:rPr>
+        <w:t xml:space="preserve">IUP1 </w:t>
+      </w:r>
+      <w:r>
+        <w:rPr>
+          <w:sz w:val="24"/>
+          <w:szCs w:val="24"/>
+          <w:lang w:val="es-419"/>
+        </w:rPr>
+        <w:t>ver perfil paciente</w:t>
+      </w:r>
+    </w:p>
+    <w:p>
+      <w:pPr>
+        <w:pStyle w:val="Prrafodelista"/>
+        <w:numPr>
+          <w:ilvl w:val="0"/>
+          <w:numId w:val="5"/>
+        </w:numPr>
+        <w:rPr>
+          <w:sz w:val="24"/>
+          <w:szCs w:val="24"/>
+          <w:lang w:val="es-419"/>
+        </w:rPr>
+      </w:pPr>
+      <w:r>
+        <w:rPr>
+          <w:b/>
+          <w:bCs/>
+          <w:sz w:val="24"/>
+          <w:szCs w:val="24"/>
+          <w:lang w:val="es-419"/>
+        </w:rPr>
+        <w:t xml:space="preserve">IUP2 </w:t>
+      </w:r>
+      <w:r>
+        <w:rPr>
+          <w:sz w:val="24"/>
+          <w:szCs w:val="24"/>
+          <w:lang w:val="es-419"/>
+        </w:rPr>
+        <w:t>agendar cita por primera vez</w:t>
+      </w:r>
+    </w:p>
+    <w:p>
+      <w:pPr>
+        <w:pStyle w:val="Prrafodelista"/>
+        <w:numPr>
+          <w:ilvl w:val="0"/>
+          <w:numId w:val="5"/>
+        </w:numPr>
+        <w:rPr>
+          <w:sz w:val="24"/>
+          <w:szCs w:val="24"/>
+          <w:lang w:val="es-419"/>
+        </w:rPr>
+      </w:pPr>
+      <w:r>
+        <w:rPr>
+          <w:b/>
+          <w:bCs/>
+          <w:sz w:val="24"/>
+          <w:szCs w:val="24"/>
+          <w:lang w:val="es-419"/>
+        </w:rPr>
+        <w:t xml:space="preserve">IUP3 </w:t>
+      </w:r>
+      <w:r>
+        <w:rPr>
+          <w:sz w:val="24"/>
+          <w:szCs w:val="24"/>
+          <w:lang w:val="es-419"/>
+        </w:rPr>
+        <w:t>agendar cita no por primera vez</w:t>
+      </w:r>
+    </w:p>
+    <w:p>
+      <w:pPr>
+        <w:pStyle w:val="Prrafodelista"/>
+        <w:numPr>
+          <w:ilvl w:val="0"/>
+          <w:numId w:val="5"/>
+        </w:numPr>
+        <w:rPr>
+          <w:sz w:val="24"/>
+          <w:szCs w:val="24"/>
+          <w:lang w:val="es-419"/>
+        </w:rPr>
+      </w:pPr>
+      <w:r>
+        <w:rPr>
+          <w:b/>
+          <w:bCs/>
+          <w:sz w:val="24"/>
+          <w:szCs w:val="24"/>
+          <w:lang w:val="es-419"/>
+        </w:rPr>
+        <w:t xml:space="preserve">IUP4 </w:t>
+      </w:r>
+      <w:r>
+        <w:rPr>
+          <w:sz w:val="24"/>
+          <w:szCs w:val="24"/>
+          <w:lang w:val="es-419"/>
+        </w:rPr>
+        <w:t>ver citas agendadas</w:t>
+      </w:r>
+    </w:p>
+    <w:p>
+      <w:pPr>
+        <w:rPr>
+          <w:color w:val="0070C0"/>
+          <w:sz w:val="28"/>
+          <w:szCs w:val="28"/>
+          <w:lang w:val="es-419"/>
+        </w:rPr>
+      </w:pPr>
+      <w:r>
+        <w:rPr>
+          <w:color w:val="0070C0"/>
+          <w:sz w:val="28"/>
+          <w:szCs w:val="28"/>
+          <w:lang w:val="es-419"/>
+        </w:rPr>
+        <w:t>Interfaces de médico</w:t>
+      </w:r>
+    </w:p>
+    <w:p>
+      <w:pPr>
+        <w:pStyle w:val="Prrafodelista"/>
+        <w:numPr>
+          <w:ilvl w:val="0"/>
+          <w:numId w:val="6"/>
+        </w:numPr>
+        <w:rPr>
+          <w:sz w:val="24"/>
+          <w:szCs w:val="24"/>
+          <w:lang w:val="es-419"/>
+        </w:rPr>
+      </w:pPr>
+      <w:r>
+        <w:rPr>
+          <w:b/>
+          <w:bCs/>
+          <w:sz w:val="24"/>
+          <w:szCs w:val="24"/>
+          <w:lang w:val="es-419"/>
+        </w:rPr>
+        <w:t xml:space="preserve">IUM1 </w:t>
+      </w:r>
+      <w:r>
+        <w:rPr>
+          <w:sz w:val="24"/>
+          <w:szCs w:val="24"/>
+          <w:lang w:val="es-419"/>
+        </w:rPr>
+        <w:t>ver perfil médico</w:t>
+      </w:r>
+    </w:p>
+    <w:p>
+      <w:pPr>
+        <w:pStyle w:val="Prrafodelista"/>
+        <w:numPr>
+          <w:ilvl w:val="0"/>
+          <w:numId w:val="6"/>
+        </w:numPr>
+        <w:rPr>
+          <w:sz w:val="24"/>
+          <w:szCs w:val="24"/>
+          <w:lang w:val="es-419"/>
+        </w:rPr>
+      </w:pPr>
+      <w:r>
+        <w:rPr>
+          <w:b/>
+          <w:bCs/>
+          <w:sz w:val="24"/>
+          <w:szCs w:val="24"/>
+          <w:lang w:val="es-419"/>
+        </w:rPr>
+        <w:t xml:space="preserve">IUM2 </w:t>
+      </w:r>
+      <w:r>
+        <w:rPr>
+          <w:sz w:val="24"/>
+          <w:szCs w:val="24"/>
+          <w:lang w:val="es-419"/>
+        </w:rPr>
+        <w:t>llenar/modificar expediente</w:t>
+      </w:r>
+    </w:p>
+    <w:p>
+      <w:pPr>
+        <w:pStyle w:val="Prrafodelista"/>
+        <w:numPr>
+          <w:ilvl w:val="0"/>
+          <w:numId w:val="6"/>
+        </w:numPr>
+        <w:rPr>
+          <w:sz w:val="24"/>
+          <w:szCs w:val="24"/>
+          <w:lang w:val="es-419"/>
+        </w:rPr>
+      </w:pPr>
+      <w:r>
+        <w:rPr>
+          <w:b/>
+          <w:bCs/>
+          <w:sz w:val="24"/>
+          <w:szCs w:val="24"/>
+          <w:lang w:val="es-419"/>
+        </w:rPr>
+        <w:t xml:space="preserve">IUM3 </w:t>
+      </w:r>
+      <w:r>
+        <w:rPr>
+          <w:sz w:val="24"/>
+          <w:szCs w:val="24"/>
+          <w:lang w:val="es-419"/>
+        </w:rPr>
+        <w:t>ver expediente de paciente</w:t>
+      </w:r>
+    </w:p>
+    <w:p>
+      <w:pPr>
+        <w:pStyle w:val="Prrafodelista"/>
+        <w:numPr>
+          <w:ilvl w:val="0"/>
+          <w:numId w:val="6"/>
+        </w:numPr>
+        <w:rPr>
+          <w:sz w:val="24"/>
+          <w:szCs w:val="24"/>
+          <w:lang w:val="es-419"/>
+        </w:rPr>
+      </w:pPr>
+      <w:r>
+        <w:rPr>
+          <w:b/>
+          <w:bCs/>
+          <w:sz w:val="24"/>
+          <w:szCs w:val="24"/>
+          <w:lang w:val="es-419"/>
+        </w:rPr>
+        <w:t xml:space="preserve">IUM4 </w:t>
+      </w:r>
+      <w:r>
+        <w:rPr>
+          <w:sz w:val="24"/>
+          <w:szCs w:val="24"/>
+          <w:lang w:val="es-419"/>
+        </w:rPr>
+        <w:t>ver citas agendadas</w:t>
+      </w:r>
+    </w:p>
+    <w:p>
+      <w:pPr>
+        <w:pStyle w:val="Prrafodelista"/>
+        <w:numPr>
+          <w:ilvl w:val="0"/>
+          <w:numId w:val="6"/>
+        </w:numPr>
+        <w:rPr>
+          <w:sz w:val="24"/>
+          <w:szCs w:val="24"/>
+          <w:lang w:val="es-419"/>
+        </w:rPr>
+      </w:pPr>
+      <w:r>
+        <w:rPr>
+          <w:b/>
+          <w:bCs/>
+          <w:sz w:val="24"/>
+          <w:szCs w:val="24"/>
+          <w:lang w:val="es-419"/>
+        </w:rPr>
+        <w:t xml:space="preserve">IUM5 </w:t>
+      </w:r>
+      <w:r>
+        <w:rPr>
+          <w:sz w:val="24"/>
+          <w:szCs w:val="24"/>
+          <w:lang w:val="es-419"/>
+        </w:rPr>
+        <w:t>crear recetas</w:t>
+      </w:r>
+    </w:p>
+    <w:p>
+      <w:pPr>
+        <w:rPr>
+          <w:color w:val="0070C0"/>
+          <w:sz w:val="28"/>
+          <w:szCs w:val="28"/>
+          <w:lang w:val="es-419"/>
+        </w:rPr>
+      </w:pPr>
+      <w:r>
+        <w:rPr>
+          <w:color w:val="0070C0"/>
+          <w:sz w:val="28"/>
+          <w:szCs w:val="28"/>
+          <w:lang w:val="es-419"/>
+        </w:rPr>
+        <w:t>Interfaces de encargado de farmacia</w:t>
+      </w:r>
+    </w:p>
+    <w:p>
+      <w:pPr>
+        <w:pStyle w:val="Prrafodelista"/>
+        <w:numPr>
+          <w:ilvl w:val="0"/>
+          <w:numId w:val="8"/>
+        </w:numPr>
+        <w:rPr>
+          <w:sz w:val="24"/>
+          <w:szCs w:val="24"/>
+          <w:lang w:val="es-419"/>
+        </w:rPr>
+      </w:pPr>
+      <w:r>
+        <w:rPr>
+          <w:b/>
+          <w:bCs/>
+          <w:sz w:val="24"/>
+          <w:szCs w:val="24"/>
+          <w:lang w:val="es-419"/>
+        </w:rPr>
+        <w:t xml:space="preserve">IUF1 </w:t>
+      </w:r>
+      <w:r>
+        <w:rPr>
+          <w:sz w:val="24"/>
+          <w:szCs w:val="24"/>
+          <w:lang w:val="es-419"/>
+        </w:rPr>
+        <w:t>ver perfil encargado de farmacia</w:t>
+      </w:r>
+    </w:p>
+    <w:p>
+      <w:pPr>
+        <w:pStyle w:val="Prrafodelista"/>
+        <w:numPr>
+          <w:ilvl w:val="0"/>
+          <w:numId w:val="8"/>
+        </w:numPr>
+        <w:rPr>
+          <w:sz w:val="24"/>
+          <w:szCs w:val="24"/>
+          <w:lang w:val="es-419"/>
+        </w:rPr>
+      </w:pPr>
+      <w:r>
+        <w:rPr>
+          <w:b/>
+          <w:bCs/>
+          <w:sz w:val="24"/>
+          <w:szCs w:val="24"/>
+          <w:lang w:val="es-419"/>
+        </w:rPr>
+        <w:t xml:space="preserve">IUF2 </w:t>
+      </w:r>
+      <w:r>
+        <w:rPr>
+          <w:sz w:val="24"/>
+          <w:szCs w:val="24"/>
+          <w:lang w:val="es-419"/>
+        </w:rPr>
+        <w:t>ver inventario de medicamentos</w:t>
+      </w:r>
+    </w:p>
+    <w:p>
+      <w:pPr>
+        <w:pStyle w:val="Prrafodelista"/>
+        <w:numPr>
+          <w:ilvl w:val="0"/>
+          <w:numId w:val="8"/>
+        </w:numPr>
+        <w:rPr>
+          <w:sz w:val="24"/>
+          <w:szCs w:val="24"/>
+          <w:lang w:val="es-419"/>
+        </w:rPr>
+      </w:pPr>
+      <w:r>
+        <w:rPr>
+          <w:b/>
+          <w:bCs/>
+          <w:sz w:val="24"/>
+          <w:szCs w:val="24"/>
+          <w:lang w:val="es-419"/>
+        </w:rPr>
+        <w:t xml:space="preserve">IUF3 </w:t>
+      </w:r>
+      <w:r>
+        <w:rPr>
+          <w:sz w:val="24"/>
+          <w:szCs w:val="24"/>
+          <w:lang w:val="es-419"/>
+        </w:rPr>
+        <w:t>buscar medicamento</w:t>
+      </w:r>
+    </w:p>
+    <w:p>
+      <w:pPr>
+        <w:pStyle w:val="Prrafodelista"/>
+        <w:numPr>
+          <w:ilvl w:val="0"/>
+          <w:numId w:val="8"/>
+        </w:numPr>
+        <w:rPr>
+          <w:sz w:val="24"/>
+          <w:szCs w:val="24"/>
+          <w:lang w:val="es-419"/>
+        </w:rPr>
+      </w:pPr>
+      <w:r>
+        <w:rPr>
+          <w:b/>
+          <w:bCs/>
+          <w:sz w:val="24"/>
+          <w:szCs w:val="24"/>
+          <w:lang w:val="es-419"/>
+        </w:rPr>
+        <w:t xml:space="preserve">IUF4 </w:t>
+      </w:r>
+      <w:r>
+        <w:rPr>
+          <w:sz w:val="24"/>
+          <w:szCs w:val="24"/>
+          <w:lang w:val="es-419"/>
+        </w:rPr>
+        <w:t>agregar medicamento</w:t>
+      </w:r>
+    </w:p>
+    <w:p>
+      <w:pPr>
+        <w:pStyle w:val="Prrafodelista"/>
+        <w:numPr>
+          <w:ilvl w:val="0"/>
+          <w:numId w:val="8"/>
+        </w:numPr>
+        <w:rPr>
+          <w:sz w:val="24"/>
+          <w:szCs w:val="24"/>
+          <w:lang w:val="es-419"/>
+        </w:rPr>
+      </w:pPr>
+      <w:r>
+        <w:rPr>
+          <w:b/>
+          <w:bCs/>
+          <w:sz w:val="24"/>
+          <w:szCs w:val="24"/>
+          <w:lang w:val="es-419"/>
+        </w:rPr>
+        <w:t xml:space="preserve">IUF5 </w:t>
+      </w:r>
+      <w:r>
+        <w:rPr>
+          <w:sz w:val="24"/>
+          <w:szCs w:val="24"/>
+          <w:lang w:val="es-419"/>
+        </w:rPr>
+        <w:t>eliminar</w:t>
+      </w:r>
+      <w:r>
+        <w:rPr>
+          <w:sz w:val="24"/>
+          <w:szCs w:val="24"/>
+          <w:lang w:val="es-419"/>
+        </w:rPr>
+        <w:t xml:space="preserve"> medicamento</w:t>
+      </w:r>
+    </w:p>
+    <w:p>
+      <w:pPr>
+        <w:rPr>
+          <w:color w:val="0070C0"/>
+          <w:sz w:val="28"/>
+          <w:szCs w:val="28"/>
+          <w:lang w:val="es-419"/>
+        </w:rPr>
+      </w:pPr>
+      <w:r>
+        <w:rPr>
+          <w:color w:val="0070C0"/>
+          <w:sz w:val="28"/>
+          <w:szCs w:val="28"/>
+          <w:lang w:val="es-419"/>
+        </w:rPr>
+        <w:t>Interfaces de recepcionista</w:t>
+      </w:r>
+    </w:p>
+    <w:p>
+      <w:pPr>
+        <w:pStyle w:val="Prrafodelista"/>
+        <w:numPr>
+          <w:ilvl w:val="0"/>
+          <w:numId w:val="9"/>
+        </w:numPr>
+        <w:rPr>
+          <w:sz w:val="24"/>
+          <w:szCs w:val="24"/>
+          <w:lang w:val="es-419"/>
+        </w:rPr>
+      </w:pPr>
+      <w:r>
+        <w:rPr>
+          <w:b/>
+          <w:bCs/>
+          <w:sz w:val="24"/>
+          <w:szCs w:val="24"/>
+          <w:lang w:val="es-419"/>
+        </w:rPr>
+        <w:t xml:space="preserve">IUR1 </w:t>
+      </w:r>
+      <w:r>
+        <w:rPr>
+          <w:sz w:val="24"/>
+          <w:szCs w:val="24"/>
+          <w:lang w:val="es-419"/>
+        </w:rPr>
+        <w:t>ver perfil de recepcionista</w:t>
+      </w:r>
+    </w:p>
+    <w:p>
+      <w:pPr>
+        <w:pStyle w:val="Prrafodelista"/>
+        <w:numPr>
+          <w:ilvl w:val="0"/>
+          <w:numId w:val="9"/>
+        </w:numPr>
+        <w:rPr>
+          <w:sz w:val="24"/>
+          <w:szCs w:val="24"/>
+          <w:lang w:val="es-419"/>
+        </w:rPr>
+      </w:pPr>
+      <w:r>
+        <w:rPr>
+          <w:b/>
+          <w:bCs/>
+          <w:sz w:val="24"/>
+          <w:szCs w:val="24"/>
+          <w:lang w:val="es-419"/>
+        </w:rPr>
+        <w:t xml:space="preserve">IUR2 </w:t>
+      </w:r>
+      <w:r>
+        <w:rPr>
+          <w:sz w:val="24"/>
+          <w:szCs w:val="24"/>
+          <w:lang w:val="es-419"/>
+        </w:rPr>
+        <w:t>realizar cobro de consulta y medicamento</w:t>
+      </w:r>
+    </w:p>
+    <w:p>
+      <w:pPr>
+        <w:pStyle w:val="Prrafodelista"/>
+        <w:numPr>
+          <w:ilvl w:val="0"/>
+          <w:numId w:val="9"/>
+        </w:numPr>
+        <w:rPr>
+          <w:sz w:val="24"/>
+          <w:szCs w:val="24"/>
+          <w:lang w:val="es-419"/>
+        </w:rPr>
+      </w:pPr>
+      <w:r>
+        <w:rPr>
+          <w:b/>
+          <w:bCs/>
+          <w:sz w:val="24"/>
+          <w:szCs w:val="24"/>
+          <w:lang w:val="es-419"/>
+        </w:rPr>
+        <w:t xml:space="preserve">IUR3 </w:t>
+      </w:r>
+      <w:r>
+        <w:rPr>
+          <w:sz w:val="24"/>
+          <w:szCs w:val="24"/>
+          <w:lang w:val="es-419"/>
+        </w:rPr>
+        <w:t>agendar cita</w:t>
+      </w:r>
+    </w:p>
+    <w:p>
+      <w:pPr>
+        <w:pStyle w:val="Prrafodelista"/>
+        <w:numPr>
+          <w:ilvl w:val="0"/>
+          <w:numId w:val="9"/>
+        </w:numPr>
+        <w:rPr>
+          <w:sz w:val="24"/>
+          <w:szCs w:val="24"/>
+          <w:lang w:val="es-419"/>
+        </w:rPr>
+      </w:pPr>
+      <w:r>
+        <w:rPr>
+          <w:b/>
+          <w:bCs/>
+          <w:sz w:val="24"/>
+          <w:szCs w:val="24"/>
+          <w:lang w:val="es-419"/>
+        </w:rPr>
+        <w:lastRenderedPageBreak/>
+        <w:t xml:space="preserve">IUR4 </w:t>
+      </w:r>
+      <w:r>
+        <w:rPr>
+          <w:sz w:val="24"/>
+          <w:szCs w:val="24"/>
+          <w:lang w:val="es-419"/>
+        </w:rPr>
+        <w:t>modificar cita</w:t>
+      </w:r>
+    </w:p>
+    <w:p>
+      <w:pPr>
+        <w:pStyle w:val="Prrafodelista"/>
+        <w:rPr>
+          <w:sz w:val="24"/>
+          <w:szCs w:val="24"/>
+          <w:lang w:val="es-419"/>
+        </w:rPr>
+      </w:pPr>
+    </w:p>
+    <w:p>
+      <w:pPr>
+        <w:pStyle w:val="Prrafodelista"/>
+        <w:ind w:left="0"/>
         <w:rPr>
           <w:color w:val="0070C0"/>
           <w:sz w:val="32"/>
@@ -995,1047 +2051,985 @@
           <w:szCs w:val="32"/>
           <w:lang w:val="es-419"/>
         </w:rPr>
-        <w:t xml:space="preserve"> de pantallas del sistema</w:t>
-      </w:r>
-    </w:p>
-    <w:p>
-      <w:pPr>
+        <w:t xml:space="preserve"> de </w:t>
+      </w:r>
+      <w:r>
         <w:rPr>
           <w:color w:val="0070C0"/>
-          <w:sz w:val="28"/>
-          <w:szCs w:val="28"/>
-          <w:lang w:val="es-419"/>
-        </w:rPr>
-      </w:pPr>
-      <w:r>
+          <w:sz w:val="32"/>
+          <w:szCs w:val="32"/>
+          <w:lang w:val="es-419"/>
+        </w:rPr>
+        <w:t>mensajes del sistema</w:t>
+      </w:r>
+    </w:p>
+    <w:p>
+      <w:pPr>
+        <w:pStyle w:val="Prrafodelista"/>
+        <w:numPr>
+          <w:ilvl w:val="0"/>
+          <w:numId w:val="11"/>
+        </w:numPr>
+        <w:rPr>
+          <w:rFonts w:ascii="Times New Roman" w:hAnsi="Times New Roman" w:cs="Times New Roman"/>
+          <w:sz w:val="24"/>
+          <w:szCs w:val="24"/>
+          <w:lang w:val="es-419"/>
+        </w:rPr>
+      </w:pPr>
+      <w:r>
+        <w:rPr>
+          <w:rFonts w:ascii="Times New Roman" w:hAnsi="Times New Roman" w:cs="Times New Roman"/>
+          <w:b/>
+          <w:bCs/>
+          <w:sz w:val="24"/>
+          <w:szCs w:val="24"/>
+          <w:lang w:val="es-419"/>
+        </w:rPr>
+        <w:t xml:space="preserve">MSGGU01 </w:t>
+      </w:r>
+      <w:r>
+        <w:rPr>
+          <w:rFonts w:ascii="Times New Roman" w:hAnsi="Times New Roman" w:cs="Times New Roman"/>
+          <w:sz w:val="24"/>
+          <w:szCs w:val="24"/>
+          <w:lang w:val="es-419"/>
+        </w:rPr>
+        <w:t>Correo/contraseña incorrectos</w:t>
+      </w:r>
+    </w:p>
+    <w:p>
+      <w:pPr>
+        <w:pStyle w:val="Prrafodelista"/>
+        <w:numPr>
+          <w:ilvl w:val="0"/>
+          <w:numId w:val="11"/>
+        </w:numPr>
+        <w:rPr>
+          <w:rFonts w:ascii="Times New Roman" w:hAnsi="Times New Roman" w:cs="Times New Roman"/>
+          <w:sz w:val="24"/>
+          <w:szCs w:val="24"/>
+          <w:lang w:val="es-419"/>
+        </w:rPr>
+      </w:pPr>
+      <w:bookmarkStart w:id="0" w:name="_Hlk56957812"/>
+      <w:r>
+        <w:rPr>
+          <w:rFonts w:ascii="Times New Roman" w:hAnsi="Times New Roman" w:cs="Times New Roman"/>
+          <w:b/>
+          <w:bCs/>
+          <w:sz w:val="24"/>
+          <w:szCs w:val="24"/>
+          <w:lang w:val="es-419"/>
+        </w:rPr>
+        <w:t>MSGGU02</w:t>
+      </w:r>
+      <w:r>
+        <w:rPr>
+          <w:rFonts w:ascii="Times New Roman" w:hAnsi="Times New Roman" w:cs="Times New Roman"/>
+          <w:sz w:val="24"/>
+          <w:szCs w:val="24"/>
+          <w:lang w:val="es-419"/>
+        </w:rPr>
+        <w:t xml:space="preserve"> Sesión cerrada con éxito</w:t>
+      </w:r>
+    </w:p>
+    <w:p>
+      <w:pPr>
+        <w:pStyle w:val="Prrafodelista"/>
+        <w:numPr>
+          <w:ilvl w:val="0"/>
+          <w:numId w:val="11"/>
+        </w:numPr>
+        <w:rPr>
+          <w:rFonts w:ascii="Times New Roman" w:hAnsi="Times New Roman" w:cs="Times New Roman"/>
+          <w:sz w:val="24"/>
+          <w:szCs w:val="24"/>
+          <w:lang w:val="es-419"/>
+        </w:rPr>
+      </w:pPr>
+      <w:r>
+        <w:rPr>
+          <w:rFonts w:ascii="Times New Roman" w:hAnsi="Times New Roman" w:cs="Times New Roman"/>
+          <w:b/>
+          <w:bCs/>
+          <w:sz w:val="24"/>
+          <w:szCs w:val="24"/>
+          <w:lang w:val="es-419"/>
+        </w:rPr>
+        <w:t>MSGGU03</w:t>
+      </w:r>
+      <w:r>
+        <w:rPr>
+          <w:rFonts w:ascii="Times New Roman" w:hAnsi="Times New Roman" w:cs="Times New Roman"/>
+          <w:sz w:val="24"/>
+          <w:szCs w:val="24"/>
+          <w:lang w:val="es-419"/>
+        </w:rPr>
+        <w:t xml:space="preserve"> Sesión cerrada por inactividad</w:t>
+      </w:r>
+    </w:p>
+    <w:p>
+      <w:pPr>
+        <w:pStyle w:val="Prrafodelista"/>
+        <w:numPr>
+          <w:ilvl w:val="0"/>
+          <w:numId w:val="11"/>
+        </w:numPr>
+        <w:rPr>
+          <w:rFonts w:ascii="Times New Roman" w:hAnsi="Times New Roman" w:cs="Times New Roman"/>
+          <w:sz w:val="24"/>
+          <w:szCs w:val="24"/>
+          <w:lang w:val="es-419"/>
+        </w:rPr>
+      </w:pPr>
+      <w:r>
+        <w:rPr>
+          <w:rFonts w:ascii="Times New Roman" w:hAnsi="Times New Roman" w:cs="Times New Roman"/>
+          <w:b/>
+          <w:bCs/>
+          <w:sz w:val="24"/>
+          <w:szCs w:val="24"/>
+          <w:lang w:val="es-419"/>
+        </w:rPr>
+        <w:t>MSGGU04</w:t>
+      </w:r>
+      <w:r>
+        <w:rPr>
+          <w:rFonts w:ascii="Times New Roman" w:hAnsi="Times New Roman" w:cs="Times New Roman"/>
+          <w:sz w:val="24"/>
+          <w:szCs w:val="24"/>
+          <w:lang w:val="es-419"/>
+        </w:rPr>
+        <w:t xml:space="preserve"> Contraseña cambiada con éxito</w:t>
+      </w:r>
+    </w:p>
+    <w:p>
+      <w:pPr>
+        <w:pStyle w:val="Prrafodelista"/>
+        <w:numPr>
+          <w:ilvl w:val="0"/>
+          <w:numId w:val="11"/>
+        </w:numPr>
+        <w:rPr>
+          <w:rFonts w:ascii="Times New Roman" w:hAnsi="Times New Roman" w:cs="Times New Roman"/>
+          <w:sz w:val="24"/>
+          <w:szCs w:val="24"/>
+          <w:lang w:val="es-419"/>
+        </w:rPr>
+      </w:pPr>
+      <w:r>
+        <w:rPr>
+          <w:rFonts w:ascii="Times New Roman" w:hAnsi="Times New Roman" w:cs="Times New Roman"/>
+          <w:b/>
+          <w:bCs/>
+          <w:sz w:val="24"/>
+          <w:szCs w:val="24"/>
+          <w:lang w:val="es-419"/>
+        </w:rPr>
+        <w:t>MSGGU05</w:t>
+      </w:r>
+      <w:r>
+        <w:rPr>
+          <w:rFonts w:ascii="Times New Roman" w:hAnsi="Times New Roman" w:cs="Times New Roman"/>
+          <w:sz w:val="24"/>
+          <w:szCs w:val="24"/>
+          <w:lang w:val="es-419"/>
+        </w:rPr>
+        <w:t xml:space="preserve"> Correo electrónico no valido</w:t>
+      </w:r>
+    </w:p>
+    <w:p>
+      <w:pPr>
+        <w:pStyle w:val="Prrafodelista"/>
+        <w:numPr>
+          <w:ilvl w:val="0"/>
+          <w:numId w:val="11"/>
+        </w:numPr>
+        <w:rPr>
+          <w:rFonts w:ascii="Times New Roman" w:hAnsi="Times New Roman" w:cs="Times New Roman"/>
+          <w:sz w:val="24"/>
+          <w:szCs w:val="24"/>
+          <w:lang w:val="es-419"/>
+        </w:rPr>
+      </w:pPr>
+      <w:r>
+        <w:rPr>
+          <w:rFonts w:ascii="Times New Roman" w:hAnsi="Times New Roman" w:cs="Times New Roman"/>
+          <w:b/>
+          <w:bCs/>
+          <w:sz w:val="24"/>
+          <w:szCs w:val="24"/>
+          <w:lang w:val="es-419"/>
+        </w:rPr>
+        <w:t>MSGGU06</w:t>
+      </w:r>
+      <w:r>
+        <w:rPr>
+          <w:rFonts w:ascii="Times New Roman" w:hAnsi="Times New Roman" w:cs="Times New Roman"/>
+          <w:sz w:val="24"/>
+          <w:szCs w:val="24"/>
+          <w:lang w:val="es-419"/>
+        </w:rPr>
+        <w:t xml:space="preserve"> Enlace expirado</w:t>
+      </w:r>
+    </w:p>
+    <w:p>
+      <w:pPr>
+        <w:pStyle w:val="Prrafodelista"/>
+        <w:numPr>
+          <w:ilvl w:val="0"/>
+          <w:numId w:val="11"/>
+        </w:numPr>
+        <w:tabs>
+          <w:tab w:val="center" w:pos="4419"/>
+          <w:tab w:val="left" w:pos="4845"/>
+        </w:tabs>
+        <w:rPr>
+          <w:rFonts w:ascii="Times New Roman" w:hAnsi="Times New Roman" w:cs="Times New Roman"/>
+          <w:sz w:val="24"/>
+          <w:szCs w:val="24"/>
+          <w:lang w:val="es-419"/>
+        </w:rPr>
+      </w:pPr>
+      <w:r>
+        <w:rPr>
+          <w:rFonts w:ascii="Times New Roman" w:hAnsi="Times New Roman" w:cs="Times New Roman"/>
+          <w:b/>
+          <w:bCs/>
+          <w:sz w:val="24"/>
+          <w:szCs w:val="24"/>
+          <w:lang w:val="es-419"/>
+        </w:rPr>
+        <w:t>MSGGU07</w:t>
+      </w:r>
+      <w:r>
+        <w:rPr>
+          <w:rFonts w:ascii="Times New Roman" w:hAnsi="Times New Roman" w:cs="Times New Roman"/>
+          <w:sz w:val="24"/>
+          <w:szCs w:val="24"/>
+          <w:lang w:val="es-419"/>
+        </w:rPr>
+        <w:t xml:space="preserve"> Contraseña no coinciden</w:t>
+      </w:r>
+    </w:p>
+    <w:p>
+      <w:pPr>
+        <w:pStyle w:val="Prrafodelista"/>
+        <w:numPr>
+          <w:ilvl w:val="0"/>
+          <w:numId w:val="11"/>
+        </w:numPr>
+        <w:tabs>
+          <w:tab w:val="center" w:pos="4419"/>
+          <w:tab w:val="left" w:pos="4845"/>
+        </w:tabs>
+        <w:rPr>
+          <w:rFonts w:ascii="Times New Roman" w:hAnsi="Times New Roman" w:cs="Times New Roman"/>
+          <w:sz w:val="24"/>
+          <w:szCs w:val="24"/>
+          <w:lang w:val="es-419"/>
+        </w:rPr>
+      </w:pPr>
+      <w:r>
+        <w:rPr>
+          <w:rFonts w:ascii="Times New Roman" w:hAnsi="Times New Roman" w:cs="Times New Roman"/>
+          <w:b/>
+          <w:bCs/>
+          <w:sz w:val="24"/>
+          <w:szCs w:val="24"/>
+          <w:lang w:val="es-419"/>
+        </w:rPr>
+        <w:t>MSGGU08</w:t>
+      </w:r>
+      <w:r>
+        <w:rPr>
+          <w:rFonts w:ascii="Times New Roman" w:hAnsi="Times New Roman" w:cs="Times New Roman"/>
+          <w:sz w:val="24"/>
+          <w:szCs w:val="24"/>
+          <w:lang w:val="es-419"/>
+        </w:rPr>
+        <w:t xml:space="preserve"> Archivo invalido</w:t>
+      </w:r>
+    </w:p>
+    <w:p>
+      <w:pPr>
+        <w:pStyle w:val="Prrafodelista"/>
+        <w:numPr>
+          <w:ilvl w:val="0"/>
+          <w:numId w:val="11"/>
+        </w:numPr>
+        <w:tabs>
+          <w:tab w:val="center" w:pos="4419"/>
+          <w:tab w:val="left" w:pos="4845"/>
+        </w:tabs>
+        <w:rPr>
+          <w:rFonts w:ascii="Times New Roman" w:hAnsi="Times New Roman" w:cs="Times New Roman"/>
+          <w:sz w:val="24"/>
+          <w:szCs w:val="24"/>
+          <w:lang w:val="es-419"/>
+        </w:rPr>
+      </w:pPr>
+      <w:bookmarkStart w:id="1" w:name="_Hlk56994384"/>
+      <w:r>
+        <w:rPr>
+          <w:rFonts w:ascii="Times New Roman" w:hAnsi="Times New Roman" w:cs="Times New Roman"/>
+          <w:b/>
+          <w:bCs/>
+          <w:sz w:val="24"/>
+          <w:szCs w:val="24"/>
+          <w:lang w:val="es-419"/>
+        </w:rPr>
+        <w:t>MSGGU09</w:t>
+      </w:r>
+      <w:r>
+        <w:rPr>
+          <w:rFonts w:ascii="Times New Roman" w:hAnsi="Times New Roman" w:cs="Times New Roman"/>
+          <w:sz w:val="24"/>
+          <w:szCs w:val="24"/>
+          <w:lang w:val="es-419"/>
+        </w:rPr>
+        <w:t xml:space="preserve"> Confirmación de eliminación de usuario</w:t>
+      </w:r>
+      <w:bookmarkEnd w:id="1"/>
+      <w:r>
+        <w:rPr>
+          <w:rFonts w:ascii="Times New Roman" w:hAnsi="Times New Roman" w:cs="Times New Roman"/>
+          <w:sz w:val="24"/>
+          <w:szCs w:val="24"/>
+          <w:lang w:val="es-419"/>
+        </w:rPr>
+        <w:tab/>
+      </w:r>
+      <w:r>
+        <w:rPr>
+          <w:rFonts w:ascii="Times New Roman" w:hAnsi="Times New Roman" w:cs="Times New Roman"/>
+          <w:sz w:val="24"/>
+          <w:szCs w:val="24"/>
+          <w:lang w:val="es-419"/>
+        </w:rPr>
+        <w:tab/>
+      </w:r>
+    </w:p>
+    <w:p>
+      <w:pPr>
+        <w:rPr>
+          <w:rFonts w:ascii="Times New Roman" w:hAnsi="Times New Roman" w:cs="Times New Roman"/>
+          <w:sz w:val="24"/>
+          <w:szCs w:val="24"/>
+          <w:lang w:val="es-419"/>
+        </w:rPr>
+      </w:pPr>
+      <w:r>
+        <w:rPr>
+          <w:rFonts w:ascii="Times New Roman" w:hAnsi="Times New Roman" w:cs="Times New Roman"/>
+          <w:sz w:val="24"/>
+          <w:szCs w:val="24"/>
+          <w:lang w:val="es-419"/>
+        </w:rPr>
+        <w:t>--------------------------------------------------------------</w:t>
+      </w:r>
+    </w:p>
+    <w:bookmarkEnd w:id="0"/>
+    <w:p>
+      <w:pPr>
+        <w:pStyle w:val="Prrafodelista"/>
+        <w:numPr>
+          <w:ilvl w:val="0"/>
+          <w:numId w:val="12"/>
+        </w:numPr>
+        <w:rPr>
+          <w:rFonts w:ascii="Times New Roman" w:hAnsi="Times New Roman" w:cs="Times New Roman"/>
+          <w:sz w:val="24"/>
+          <w:szCs w:val="24"/>
+          <w:lang w:val="es-419"/>
+        </w:rPr>
+      </w:pPr>
+      <w:r>
+        <w:rPr>
+          <w:rFonts w:ascii="Times New Roman" w:hAnsi="Times New Roman" w:cs="Times New Roman"/>
+          <w:b/>
+          <w:bCs/>
+          <w:sz w:val="24"/>
+          <w:szCs w:val="24"/>
+          <w:lang w:val="es-419"/>
+        </w:rPr>
+        <w:t>MSGEX01</w:t>
+      </w:r>
+      <w:r>
+        <w:rPr>
+          <w:rFonts w:ascii="Times New Roman" w:hAnsi="Times New Roman" w:cs="Times New Roman"/>
+          <w:sz w:val="24"/>
+          <w:szCs w:val="24"/>
+          <w:lang w:val="es-419"/>
+        </w:rPr>
+        <w:t xml:space="preserve"> Registro completado.</w:t>
+      </w:r>
+    </w:p>
+    <w:p>
+      <w:pPr>
+        <w:pStyle w:val="Prrafodelista"/>
+        <w:numPr>
+          <w:ilvl w:val="0"/>
+          <w:numId w:val="12"/>
+        </w:numPr>
+        <w:rPr>
+          <w:rFonts w:ascii="Times New Roman" w:hAnsi="Times New Roman" w:cs="Times New Roman"/>
+          <w:sz w:val="24"/>
+          <w:szCs w:val="24"/>
+          <w:lang w:val="es-419"/>
+        </w:rPr>
+      </w:pPr>
+      <w:r>
+        <w:rPr>
+          <w:rFonts w:ascii="Times New Roman" w:hAnsi="Times New Roman" w:cs="Times New Roman"/>
+          <w:b/>
+          <w:bCs/>
+          <w:sz w:val="24"/>
+          <w:szCs w:val="24"/>
+          <w:lang w:val="es-419"/>
+        </w:rPr>
+        <w:t>MSGEX02</w:t>
+      </w:r>
+      <w:r>
+        <w:rPr>
+          <w:rFonts w:ascii="Times New Roman" w:hAnsi="Times New Roman" w:cs="Times New Roman"/>
+          <w:sz w:val="24"/>
+          <w:szCs w:val="24"/>
+          <w:lang w:val="es-419"/>
+        </w:rPr>
+        <w:t xml:space="preserve"> Expediente ya existente.</w:t>
+      </w:r>
+    </w:p>
+    <w:p>
+      <w:pPr>
+        <w:pStyle w:val="Prrafodelista"/>
+        <w:numPr>
+          <w:ilvl w:val="0"/>
+          <w:numId w:val="12"/>
+        </w:numPr>
+        <w:rPr>
+          <w:rFonts w:ascii="Times New Roman" w:hAnsi="Times New Roman" w:cs="Times New Roman"/>
+          <w:sz w:val="24"/>
+          <w:szCs w:val="24"/>
+          <w:lang w:val="es-419"/>
+        </w:rPr>
+      </w:pPr>
+      <w:r>
+        <w:rPr>
+          <w:rFonts w:ascii="Times New Roman" w:hAnsi="Times New Roman" w:cs="Times New Roman"/>
+          <w:b/>
+          <w:bCs/>
+          <w:sz w:val="24"/>
+          <w:szCs w:val="24"/>
+          <w:lang w:val="es-419"/>
+        </w:rPr>
+        <w:t>MSGEX03</w:t>
+      </w:r>
+      <w:r>
+        <w:rPr>
+          <w:rFonts w:ascii="Times New Roman" w:hAnsi="Times New Roman" w:cs="Times New Roman"/>
+          <w:sz w:val="24"/>
+          <w:szCs w:val="24"/>
+          <w:lang w:val="es-419"/>
+        </w:rPr>
+        <w:t xml:space="preserve"> Expediente no encontrado.</w:t>
+      </w:r>
+    </w:p>
+    <w:p>
+      <w:pPr>
+        <w:pStyle w:val="Prrafodelista"/>
+        <w:numPr>
+          <w:ilvl w:val="0"/>
+          <w:numId w:val="12"/>
+        </w:numPr>
+        <w:rPr>
+          <w:rFonts w:ascii="Times New Roman" w:hAnsi="Times New Roman" w:cs="Times New Roman"/>
+          <w:sz w:val="24"/>
+          <w:szCs w:val="24"/>
+          <w:lang w:val="es-419"/>
+        </w:rPr>
+      </w:pPr>
+      <w:r>
+        <w:rPr>
+          <w:rFonts w:ascii="Times New Roman" w:hAnsi="Times New Roman" w:cs="Times New Roman"/>
+          <w:b/>
+          <w:bCs/>
+          <w:sz w:val="24"/>
+          <w:szCs w:val="24"/>
+          <w:lang w:val="es-419"/>
+        </w:rPr>
+        <w:t>MSGEX04</w:t>
+      </w:r>
+      <w:r>
+        <w:rPr>
+          <w:rFonts w:ascii="Times New Roman" w:hAnsi="Times New Roman" w:cs="Times New Roman"/>
+          <w:sz w:val="24"/>
+          <w:szCs w:val="24"/>
+          <w:lang w:val="es-419"/>
+        </w:rPr>
+        <w:t xml:space="preserve"> Cambios guardados.</w:t>
+      </w:r>
+    </w:p>
+    <w:p>
+      <w:pPr>
+        <w:pStyle w:val="Prrafodelista"/>
+        <w:numPr>
+          <w:ilvl w:val="0"/>
+          <w:numId w:val="12"/>
+        </w:numPr>
+        <w:rPr>
+          <w:rFonts w:ascii="Times New Roman" w:hAnsi="Times New Roman" w:cs="Times New Roman"/>
+          <w:sz w:val="24"/>
+          <w:szCs w:val="24"/>
+          <w:lang w:val="es-419"/>
+        </w:rPr>
+      </w:pPr>
+      <w:r>
+        <w:rPr>
+          <w:rFonts w:ascii="Times New Roman" w:hAnsi="Times New Roman" w:cs="Times New Roman"/>
+          <w:b/>
+          <w:bCs/>
+          <w:sz w:val="24"/>
+          <w:szCs w:val="24"/>
+          <w:lang w:val="es-419"/>
+        </w:rPr>
+        <w:t>MSGEX05</w:t>
+      </w:r>
+      <w:r>
+        <w:rPr>
+          <w:rFonts w:ascii="Times New Roman" w:hAnsi="Times New Roman" w:cs="Times New Roman"/>
+          <w:sz w:val="24"/>
+          <w:szCs w:val="24"/>
+          <w:lang w:val="es-419"/>
+        </w:rPr>
+        <w:t xml:space="preserve"> Confirmar eliminación</w:t>
+      </w:r>
+    </w:p>
+    <w:p>
+      <w:pPr>
+        <w:pStyle w:val="Prrafodelista"/>
+        <w:numPr>
+          <w:ilvl w:val="0"/>
+          <w:numId w:val="12"/>
+        </w:numPr>
+        <w:rPr>
+          <w:rFonts w:ascii="Times New Roman" w:hAnsi="Times New Roman" w:cs="Times New Roman"/>
+          <w:sz w:val="24"/>
+          <w:szCs w:val="24"/>
+          <w:lang w:val="es-419"/>
+        </w:rPr>
+      </w:pPr>
+      <w:r>
+        <w:rPr>
+          <w:rFonts w:ascii="Times New Roman" w:hAnsi="Times New Roman" w:cs="Times New Roman"/>
+          <w:b/>
+          <w:bCs/>
+          <w:sz w:val="24"/>
+          <w:szCs w:val="24"/>
+          <w:lang w:val="es-419"/>
+        </w:rPr>
+        <w:t>MSGEX06</w:t>
+      </w:r>
+      <w:r>
+        <w:rPr>
+          <w:rFonts w:ascii="Times New Roman" w:hAnsi="Times New Roman" w:cs="Times New Roman"/>
+          <w:sz w:val="24"/>
+          <w:szCs w:val="24"/>
+          <w:lang w:val="es-419"/>
+        </w:rPr>
+        <w:t xml:space="preserve"> Expediente eliminado.</w:t>
+      </w:r>
+    </w:p>
+    <w:p>
+      <w:pPr>
+        <w:pStyle w:val="Prrafodelista"/>
+        <w:numPr>
+          <w:ilvl w:val="0"/>
+          <w:numId w:val="12"/>
+        </w:numPr>
+        <w:rPr>
+          <w:rFonts w:ascii="Times New Roman" w:hAnsi="Times New Roman" w:cs="Times New Roman"/>
+          <w:sz w:val="24"/>
+          <w:szCs w:val="24"/>
+          <w:lang w:val="es-419"/>
+        </w:rPr>
+      </w:pPr>
+      <w:r>
+        <w:rPr>
+          <w:rFonts w:ascii="Times New Roman" w:hAnsi="Times New Roman" w:cs="Times New Roman"/>
+          <w:b/>
+          <w:bCs/>
+          <w:sz w:val="24"/>
+          <w:szCs w:val="24"/>
+          <w:lang w:val="es-419"/>
+        </w:rPr>
+        <w:t>MSGEX07</w:t>
+      </w:r>
+      <w:r>
+        <w:rPr>
+          <w:rFonts w:ascii="Times New Roman" w:hAnsi="Times New Roman" w:cs="Times New Roman"/>
+          <w:sz w:val="24"/>
+          <w:szCs w:val="24"/>
+          <w:lang w:val="es-419"/>
+        </w:rPr>
+        <w:t xml:space="preserve"> Error eliminación de expediente.</w:t>
+      </w:r>
+    </w:p>
+    <w:p>
+      <w:pPr>
+        <w:pStyle w:val="Prrafodelista"/>
+        <w:numPr>
+          <w:ilvl w:val="0"/>
+          <w:numId w:val="12"/>
+        </w:numPr>
+        <w:rPr>
+          <w:rFonts w:ascii="Times New Roman" w:hAnsi="Times New Roman" w:cs="Times New Roman"/>
+          <w:sz w:val="24"/>
+          <w:szCs w:val="24"/>
+          <w:lang w:val="es-419"/>
+        </w:rPr>
+      </w:pPr>
+      <w:r>
+        <w:rPr>
+          <w:rFonts w:ascii="Times New Roman" w:hAnsi="Times New Roman" w:cs="Times New Roman"/>
+          <w:b/>
+          <w:bCs/>
+          <w:sz w:val="24"/>
+          <w:szCs w:val="24"/>
+          <w:lang w:val="es-419"/>
+        </w:rPr>
+        <w:t>MSGEX08</w:t>
+      </w:r>
+      <w:r>
+        <w:rPr>
+          <w:rFonts w:ascii="Times New Roman" w:hAnsi="Times New Roman" w:cs="Times New Roman"/>
+          <w:sz w:val="24"/>
+          <w:szCs w:val="24"/>
+          <w:lang w:val="es-419"/>
+        </w:rPr>
+        <w:t xml:space="preserve"> Expediente no eliminado.</w:t>
+      </w:r>
+    </w:p>
+    <w:p>
+      <w:pPr>
+        <w:pStyle w:val="Prrafodelista"/>
+        <w:numPr>
+          <w:ilvl w:val="0"/>
+          <w:numId w:val="12"/>
+        </w:numPr>
+        <w:rPr>
+          <w:rFonts w:ascii="Times New Roman" w:hAnsi="Times New Roman" w:cs="Times New Roman"/>
+          <w:sz w:val="24"/>
+          <w:szCs w:val="24"/>
+          <w:lang w:val="es-419"/>
+        </w:rPr>
+      </w:pPr>
+      <w:r>
+        <w:rPr>
+          <w:rFonts w:ascii="Times New Roman" w:hAnsi="Times New Roman" w:cs="Times New Roman"/>
+          <w:b/>
+          <w:bCs/>
+          <w:sz w:val="24"/>
+          <w:szCs w:val="24"/>
+          <w:lang w:val="es-419"/>
+        </w:rPr>
+        <w:t>MSGEX09</w:t>
+      </w:r>
+      <w:r>
+        <w:rPr>
+          <w:rFonts w:ascii="Times New Roman" w:hAnsi="Times New Roman" w:cs="Times New Roman"/>
+          <w:sz w:val="24"/>
+          <w:szCs w:val="24"/>
+          <w:lang w:val="es-419"/>
+        </w:rPr>
+        <w:t xml:space="preserve"> Expediente no encontrado.</w:t>
+      </w:r>
+    </w:p>
+    <w:p>
+      <w:pPr>
+        <w:pStyle w:val="Prrafodelista"/>
+        <w:numPr>
+          <w:ilvl w:val="0"/>
+          <w:numId w:val="12"/>
+        </w:numPr>
+        <w:rPr>
+          <w:rFonts w:ascii="Times New Roman" w:hAnsi="Times New Roman" w:cs="Times New Roman"/>
+          <w:sz w:val="24"/>
+          <w:szCs w:val="24"/>
+          <w:lang w:val="es-419"/>
+        </w:rPr>
+      </w:pPr>
+      <w:r>
+        <w:rPr>
+          <w:rFonts w:ascii="Times New Roman" w:hAnsi="Times New Roman" w:cs="Times New Roman"/>
+          <w:b/>
+          <w:bCs/>
+          <w:sz w:val="24"/>
+          <w:szCs w:val="24"/>
+          <w:lang w:val="es-419"/>
+        </w:rPr>
+        <w:t>MSGEX10</w:t>
+      </w:r>
+      <w:r>
+        <w:rPr>
+          <w:rFonts w:ascii="Times New Roman" w:hAnsi="Times New Roman" w:cs="Times New Roman"/>
+          <w:sz w:val="24"/>
+          <w:szCs w:val="24"/>
+          <w:lang w:val="es-419"/>
+        </w:rPr>
+        <w:t xml:space="preserve"> Receta creada</w:t>
+      </w:r>
+    </w:p>
+    <w:p>
+      <w:pPr>
+        <w:pStyle w:val="Prrafodelista"/>
+        <w:numPr>
+          <w:ilvl w:val="0"/>
+          <w:numId w:val="12"/>
+        </w:numPr>
+        <w:rPr>
+          <w:rFonts w:ascii="Times New Roman" w:hAnsi="Times New Roman" w:cs="Times New Roman"/>
+          <w:sz w:val="24"/>
+          <w:szCs w:val="24"/>
+          <w:lang w:val="es-419"/>
+        </w:rPr>
+      </w:pPr>
+      <w:r>
+        <w:rPr>
+          <w:rFonts w:ascii="Times New Roman" w:hAnsi="Times New Roman" w:cs="Times New Roman"/>
+          <w:b/>
+          <w:bCs/>
+          <w:sz w:val="24"/>
+          <w:szCs w:val="24"/>
+          <w:lang w:val="es-419"/>
+        </w:rPr>
+        <w:t>MSGEX11</w:t>
+      </w:r>
+      <w:r>
+        <w:rPr>
+          <w:rFonts w:ascii="Times New Roman" w:hAnsi="Times New Roman" w:cs="Times New Roman"/>
+          <w:sz w:val="24"/>
+          <w:szCs w:val="24"/>
+          <w:lang w:val="es-419"/>
+        </w:rPr>
+        <w:t xml:space="preserve"> Indicaciones requeridas</w:t>
+      </w:r>
+    </w:p>
+    <w:p>
+      <w:pPr>
+        <w:pStyle w:val="Prrafodelista"/>
+        <w:numPr>
+          <w:ilvl w:val="0"/>
+          <w:numId w:val="12"/>
+        </w:numPr>
+        <w:rPr>
+          <w:rFonts w:ascii="Times New Roman" w:hAnsi="Times New Roman" w:cs="Times New Roman"/>
+          <w:sz w:val="24"/>
+          <w:szCs w:val="24"/>
+          <w:lang w:val="es-419"/>
+        </w:rPr>
+      </w:pPr>
+      <w:r>
+        <w:rPr>
+          <w:rFonts w:ascii="Times New Roman" w:hAnsi="Times New Roman" w:cs="Times New Roman"/>
+          <w:b/>
+          <w:bCs/>
+          <w:sz w:val="24"/>
+          <w:szCs w:val="24"/>
+          <w:lang w:val="es-419"/>
+        </w:rPr>
+        <w:t>MSGEX12</w:t>
+      </w:r>
+      <w:r>
+        <w:rPr>
+          <w:rFonts w:ascii="Times New Roman" w:hAnsi="Times New Roman" w:cs="Times New Roman"/>
+          <w:sz w:val="24"/>
+          <w:szCs w:val="24"/>
+          <w:lang w:val="es-419"/>
+        </w:rPr>
+        <w:t xml:space="preserve"> Receta no creada.</w:t>
+      </w:r>
+    </w:p>
+    <w:p>
+      <w:pPr>
+        <w:rPr>
+          <w:rFonts w:ascii="Times New Roman" w:hAnsi="Times New Roman" w:cs="Times New Roman"/>
+          <w:sz w:val="24"/>
+          <w:szCs w:val="24"/>
+          <w:lang w:val="es-419"/>
+        </w:rPr>
+      </w:pPr>
+      <w:r>
+        <w:rPr>
+          <w:rFonts w:ascii="Times New Roman" w:hAnsi="Times New Roman" w:cs="Times New Roman"/>
+          <w:sz w:val="24"/>
+          <w:szCs w:val="24"/>
+          <w:lang w:val="es-419"/>
+        </w:rPr>
+        <w:t>--------------------------------------------------------------</w:t>
+      </w:r>
+    </w:p>
+    <w:p>
+      <w:pPr>
+        <w:pStyle w:val="Prrafodelista"/>
+        <w:numPr>
+          <w:ilvl w:val="0"/>
+          <w:numId w:val="13"/>
+        </w:numPr>
+        <w:rPr>
+          <w:rFonts w:ascii="Times New Roman" w:hAnsi="Times New Roman" w:cs="Times New Roman"/>
+          <w:sz w:val="24"/>
+          <w:szCs w:val="24"/>
+          <w:lang w:val="es-419"/>
+        </w:rPr>
+      </w:pPr>
+      <w:r>
+        <w:rPr>
+          <w:rFonts w:ascii="Times New Roman" w:hAnsi="Times New Roman" w:cs="Times New Roman"/>
+          <w:b/>
+          <w:bCs/>
+          <w:sz w:val="24"/>
+          <w:szCs w:val="24"/>
+          <w:lang w:val="es-419"/>
+        </w:rPr>
+        <w:t>MSGIBP01</w:t>
+      </w:r>
+      <w:r>
+        <w:rPr>
+          <w:rFonts w:ascii="Times New Roman" w:hAnsi="Times New Roman" w:cs="Times New Roman"/>
+          <w:sz w:val="24"/>
+          <w:szCs w:val="24"/>
+          <w:lang w:val="es-419"/>
+        </w:rPr>
+        <w:t xml:space="preserve"> Medicamento no encontrado.</w:t>
+      </w:r>
+    </w:p>
+    <w:p>
+      <w:pPr>
+        <w:pStyle w:val="Prrafodelista"/>
+        <w:numPr>
+          <w:ilvl w:val="0"/>
+          <w:numId w:val="13"/>
+        </w:numPr>
+        <w:rPr>
+          <w:rFonts w:ascii="Times New Roman" w:hAnsi="Times New Roman" w:cs="Times New Roman"/>
+          <w:sz w:val="24"/>
+          <w:szCs w:val="24"/>
+          <w:lang w:val="es-419"/>
+        </w:rPr>
+      </w:pPr>
+      <w:r>
+        <w:rPr>
+          <w:rFonts w:ascii="Times New Roman" w:hAnsi="Times New Roman" w:cs="Times New Roman"/>
+          <w:b/>
+          <w:bCs/>
+          <w:sz w:val="24"/>
+          <w:szCs w:val="24"/>
+          <w:lang w:val="es-419"/>
+        </w:rPr>
+        <w:t>MSGIBP02</w:t>
+      </w:r>
+      <w:r>
+        <w:rPr>
+          <w:rFonts w:ascii="Times New Roman" w:hAnsi="Times New Roman" w:cs="Times New Roman"/>
+          <w:sz w:val="24"/>
+          <w:szCs w:val="24"/>
+          <w:lang w:val="es-419"/>
+        </w:rPr>
+        <w:t xml:space="preserve"> Medicamento agregado correctamente.</w:t>
+      </w:r>
+    </w:p>
+    <w:p>
+      <w:pPr>
+        <w:pStyle w:val="Prrafodelista"/>
+        <w:numPr>
+          <w:ilvl w:val="0"/>
+          <w:numId w:val="13"/>
+        </w:numPr>
+        <w:rPr>
+          <w:rFonts w:ascii="Times New Roman" w:hAnsi="Times New Roman" w:cs="Times New Roman"/>
+          <w:sz w:val="24"/>
+          <w:szCs w:val="24"/>
+          <w:lang w:val="es-419"/>
+        </w:rPr>
+      </w:pPr>
+      <w:r>
+        <w:rPr>
+          <w:rFonts w:ascii="Times New Roman" w:hAnsi="Times New Roman" w:cs="Times New Roman"/>
+          <w:b/>
+          <w:bCs/>
+          <w:sz w:val="24"/>
+          <w:szCs w:val="24"/>
+          <w:lang w:val="es-419"/>
+        </w:rPr>
+        <w:t>MSGIBP03</w:t>
+      </w:r>
+      <w:r>
+        <w:rPr>
+          <w:rFonts w:ascii="Times New Roman" w:hAnsi="Times New Roman" w:cs="Times New Roman"/>
+          <w:sz w:val="24"/>
+          <w:szCs w:val="24"/>
+          <w:lang w:val="es-419"/>
+        </w:rPr>
+        <w:t xml:space="preserve"> Medicamento duplicado.</w:t>
+      </w:r>
+    </w:p>
+    <w:p>
+      <w:pPr>
+        <w:pStyle w:val="Prrafodelista"/>
+        <w:numPr>
+          <w:ilvl w:val="0"/>
+          <w:numId w:val="13"/>
+        </w:numPr>
+        <w:rPr>
+          <w:sz w:val="24"/>
+          <w:szCs w:val="24"/>
+        </w:rPr>
+      </w:pPr>
+      <w:r>
+        <w:rPr>
+          <w:rFonts w:ascii="Times New Roman" w:hAnsi="Times New Roman" w:cs="Times New Roman"/>
+          <w:b/>
+          <w:bCs/>
+          <w:sz w:val="24"/>
+          <w:szCs w:val="24"/>
+          <w:lang w:val="es-419"/>
+        </w:rPr>
+        <w:t>MSGIBP04</w:t>
+      </w:r>
+      <w:r>
+        <w:rPr>
+          <w:rFonts w:ascii="Times New Roman" w:hAnsi="Times New Roman" w:cs="Times New Roman"/>
+          <w:sz w:val="24"/>
+          <w:szCs w:val="24"/>
+          <w:lang w:val="es-419"/>
+        </w:rPr>
+        <w:t xml:space="preserve"> Formulario incompleto.</w:t>
+      </w:r>
+    </w:p>
+    <w:p>
+      <w:pPr>
+        <w:pStyle w:val="Prrafodelista"/>
+        <w:ind w:left="0"/>
         <w:rPr>
           <w:color w:val="0070C0"/>
-          <w:sz w:val="28"/>
-          <w:szCs w:val="28"/>
-          <w:lang w:val="es-419"/>
-        </w:rPr>
-        <w:t>Interfaces generales</w:t>
-      </w:r>
-    </w:p>
-    <w:p>
-      <w:pPr>
-        <w:pStyle w:val="Prrafodelista"/>
-        <w:numPr>
-          <w:ilvl w:val="0"/>
-          <w:numId w:val="4"/>
-        </w:numPr>
-        <w:rPr>
-          <w:sz w:val="24"/>
-          <w:szCs w:val="24"/>
-          <w:lang w:val="es-419"/>
-        </w:rPr>
-      </w:pPr>
-      <w:r>
-        <w:rPr>
-          <w:b/>
-          <w:bCs/>
-          <w:sz w:val="24"/>
-          <w:szCs w:val="24"/>
-          <w:lang w:val="es-419"/>
-        </w:rPr>
-        <w:t>IU</w:t>
-      </w:r>
-      <w:r>
-        <w:rPr>
-          <w:b/>
-          <w:bCs/>
-          <w:sz w:val="24"/>
-          <w:szCs w:val="24"/>
-          <w:lang w:val="es-419"/>
-        </w:rPr>
-        <w:t>G</w:t>
-      </w:r>
-      <w:r>
-        <w:rPr>
-          <w:b/>
-          <w:bCs/>
-          <w:sz w:val="24"/>
-          <w:szCs w:val="24"/>
-          <w:lang w:val="es-419"/>
-        </w:rPr>
-        <w:t xml:space="preserve">1 </w:t>
-      </w:r>
-      <w:r>
-        <w:rPr>
-          <w:sz w:val="24"/>
-          <w:szCs w:val="24"/>
-          <w:lang w:val="es-419"/>
-        </w:rPr>
-        <w:t>índice</w:t>
-      </w:r>
-    </w:p>
-    <w:p>
-      <w:pPr>
-        <w:pStyle w:val="Prrafodelista"/>
-        <w:numPr>
-          <w:ilvl w:val="0"/>
-          <w:numId w:val="4"/>
-        </w:numPr>
-        <w:rPr>
-          <w:sz w:val="24"/>
-          <w:szCs w:val="24"/>
-          <w:lang w:val="es-419"/>
-        </w:rPr>
-      </w:pPr>
-      <w:r>
-        <w:rPr>
-          <w:b/>
-          <w:bCs/>
-          <w:sz w:val="24"/>
-          <w:szCs w:val="24"/>
-          <w:lang w:val="es-419"/>
-        </w:rPr>
-        <w:t>IU</w:t>
-      </w:r>
-      <w:r>
-        <w:rPr>
-          <w:b/>
-          <w:bCs/>
-          <w:sz w:val="24"/>
-          <w:szCs w:val="24"/>
-          <w:lang w:val="es-419"/>
-        </w:rPr>
-        <w:t>G2</w:t>
-      </w:r>
-      <w:r>
-        <w:rPr>
-          <w:b/>
-          <w:bCs/>
-          <w:sz w:val="24"/>
-          <w:szCs w:val="24"/>
-          <w:lang w:val="es-419"/>
-        </w:rPr>
-        <w:t xml:space="preserve"> </w:t>
-      </w:r>
-      <w:r>
-        <w:rPr>
-          <w:sz w:val="24"/>
-          <w:szCs w:val="24"/>
-          <w:lang w:val="es-419"/>
-        </w:rPr>
-        <w:t>inici</w:t>
-      </w:r>
-      <w:r>
-        <w:rPr>
-          <w:sz w:val="24"/>
-          <w:szCs w:val="24"/>
-          <w:lang w:val="es-419"/>
-        </w:rPr>
-        <w:t>ar</w:t>
-      </w:r>
-      <w:r>
-        <w:rPr>
-          <w:sz w:val="24"/>
-          <w:szCs w:val="24"/>
-          <w:lang w:val="es-419"/>
-        </w:rPr>
-        <w:t xml:space="preserve"> sesión</w:t>
-      </w:r>
-    </w:p>
-    <w:p>
-      <w:pPr>
-        <w:pStyle w:val="Prrafodelista"/>
-        <w:numPr>
-          <w:ilvl w:val="0"/>
-          <w:numId w:val="4"/>
-        </w:numPr>
-        <w:rPr>
-          <w:sz w:val="24"/>
-          <w:szCs w:val="24"/>
-          <w:lang w:val="es-419"/>
-        </w:rPr>
-      </w:pPr>
-      <w:r>
-        <w:rPr>
-          <w:b/>
-          <w:bCs/>
-          <w:sz w:val="24"/>
-          <w:szCs w:val="24"/>
-          <w:lang w:val="es-419"/>
-        </w:rPr>
-        <w:t>IU</w:t>
-      </w:r>
-      <w:r>
-        <w:rPr>
-          <w:b/>
-          <w:bCs/>
-          <w:sz w:val="24"/>
-          <w:szCs w:val="24"/>
-          <w:lang w:val="es-419"/>
-        </w:rPr>
-        <w:t>G3</w:t>
-      </w:r>
-      <w:r>
-        <w:rPr>
-          <w:b/>
-          <w:bCs/>
-          <w:sz w:val="24"/>
-          <w:szCs w:val="24"/>
-          <w:lang w:val="es-419"/>
-        </w:rPr>
-        <w:t xml:space="preserve"> </w:t>
-      </w:r>
-      <w:r>
-        <w:rPr>
-          <w:sz w:val="24"/>
-          <w:szCs w:val="24"/>
-          <w:lang w:val="es-419"/>
-        </w:rPr>
-        <w:t>recuperar contraseña</w:t>
-      </w:r>
-    </w:p>
-    <w:p>
-      <w:pPr>
-        <w:rPr>
-          <w:color w:val="0070C0"/>
-          <w:sz w:val="28"/>
-          <w:szCs w:val="28"/>
-          <w:lang w:val="es-419"/>
-        </w:rPr>
-      </w:pPr>
-      <w:r>
-        <w:rPr>
-          <w:color w:val="0070C0"/>
-          <w:sz w:val="28"/>
-          <w:szCs w:val="28"/>
-          <w:lang w:val="es-419"/>
-        </w:rPr>
-        <w:t>Interfaces de administrador</w:t>
-      </w:r>
-    </w:p>
-    <w:p>
-      <w:pPr>
-        <w:pStyle w:val="Prrafodelista"/>
-        <w:numPr>
-          <w:ilvl w:val="0"/>
-          <w:numId w:val="7"/>
-        </w:numPr>
-        <w:rPr>
-          <w:sz w:val="24"/>
-          <w:szCs w:val="24"/>
-          <w:lang w:val="es-419"/>
-        </w:rPr>
-      </w:pPr>
-      <w:r>
-        <w:rPr>
-          <w:b/>
-          <w:bCs/>
-          <w:sz w:val="24"/>
-          <w:szCs w:val="24"/>
-          <w:lang w:val="es-419"/>
-        </w:rPr>
-        <w:t xml:space="preserve">IUA1 </w:t>
-      </w:r>
-      <w:r>
-        <w:rPr>
-          <w:sz w:val="24"/>
-          <w:szCs w:val="24"/>
-          <w:lang w:val="es-419"/>
-        </w:rPr>
-        <w:t>ver perfil administrador</w:t>
-      </w:r>
-    </w:p>
-    <w:p>
-      <w:pPr>
-        <w:pStyle w:val="Prrafodelista"/>
-        <w:numPr>
-          <w:ilvl w:val="0"/>
-          <w:numId w:val="7"/>
-        </w:numPr>
-        <w:rPr>
-          <w:sz w:val="24"/>
-          <w:szCs w:val="24"/>
-          <w:lang w:val="es-419"/>
-        </w:rPr>
-      </w:pPr>
-      <w:r>
-        <w:rPr>
-          <w:b/>
-          <w:bCs/>
-          <w:sz w:val="24"/>
-          <w:szCs w:val="24"/>
-          <w:lang w:val="es-419"/>
-        </w:rPr>
-        <w:t xml:space="preserve">IUA2 </w:t>
-      </w:r>
-      <w:r>
-        <w:rPr>
-          <w:sz w:val="24"/>
-          <w:szCs w:val="24"/>
-          <w:lang w:val="es-419"/>
-        </w:rPr>
-        <w:t>registrar usuario</w:t>
-      </w:r>
-    </w:p>
-    <w:p>
-      <w:pPr>
-        <w:pStyle w:val="Prrafodelista"/>
-        <w:numPr>
-          <w:ilvl w:val="0"/>
-          <w:numId w:val="7"/>
-        </w:numPr>
-        <w:rPr>
-          <w:sz w:val="24"/>
-          <w:szCs w:val="24"/>
-          <w:lang w:val="es-419"/>
-        </w:rPr>
-      </w:pPr>
-      <w:r>
-        <w:rPr>
-          <w:b/>
-          <w:bCs/>
-          <w:sz w:val="24"/>
-          <w:szCs w:val="24"/>
-          <w:lang w:val="es-419"/>
-        </w:rPr>
-        <w:t xml:space="preserve">IUA3 </w:t>
-      </w:r>
-      <w:r>
-        <w:rPr>
-          <w:sz w:val="24"/>
-          <w:szCs w:val="24"/>
-          <w:lang w:val="es-419"/>
-        </w:rPr>
-        <w:t>eliminar</w:t>
-      </w:r>
-      <w:r>
-        <w:rPr>
-          <w:sz w:val="24"/>
-          <w:szCs w:val="24"/>
-          <w:lang w:val="es-419"/>
-        </w:rPr>
-        <w:t xml:space="preserve"> usuario</w:t>
-      </w:r>
-    </w:p>
-    <w:p>
-      <w:pPr>
-        <w:pStyle w:val="Prrafodelista"/>
-        <w:numPr>
-          <w:ilvl w:val="0"/>
-          <w:numId w:val="7"/>
-        </w:numPr>
-        <w:rPr>
-          <w:sz w:val="24"/>
-          <w:szCs w:val="24"/>
-          <w:lang w:val="es-419"/>
-        </w:rPr>
-      </w:pPr>
-      <w:r>
-        <w:rPr>
-          <w:b/>
-          <w:bCs/>
-          <w:sz w:val="24"/>
-          <w:szCs w:val="24"/>
-          <w:lang w:val="es-419"/>
-        </w:rPr>
-        <w:t xml:space="preserve">IUA4 </w:t>
-      </w:r>
-      <w:r>
-        <w:rPr>
-          <w:sz w:val="24"/>
-          <w:szCs w:val="24"/>
-          <w:lang w:val="es-419"/>
-        </w:rPr>
-        <w:t>modificar información de usuarios</w:t>
-      </w:r>
-    </w:p>
-    <w:p>
-      <w:pPr>
-        <w:pStyle w:val="Prrafodelista"/>
-        <w:numPr>
-          <w:ilvl w:val="0"/>
-          <w:numId w:val="7"/>
-        </w:numPr>
-        <w:rPr>
-          <w:sz w:val="24"/>
-          <w:szCs w:val="24"/>
-          <w:lang w:val="es-419"/>
-        </w:rPr>
-      </w:pPr>
-      <w:r>
-        <w:rPr>
-          <w:b/>
-          <w:bCs/>
-          <w:sz w:val="24"/>
-          <w:szCs w:val="24"/>
-          <w:lang w:val="es-419"/>
-        </w:rPr>
-        <w:t xml:space="preserve">IUA5 </w:t>
-      </w:r>
-      <w:r>
-        <w:rPr>
-          <w:sz w:val="24"/>
-          <w:szCs w:val="24"/>
-          <w:lang w:val="es-419"/>
-        </w:rPr>
-        <w:t>ver usuarios registrados</w:t>
-      </w:r>
-    </w:p>
-    <w:p>
-      <w:pPr>
-        <w:rPr>
-          <w:color w:val="0070C0"/>
-          <w:sz w:val="28"/>
-          <w:szCs w:val="28"/>
-          <w:lang w:val="es-419"/>
-        </w:rPr>
-      </w:pPr>
-      <w:r>
-        <w:rPr>
-          <w:color w:val="0070C0"/>
-          <w:sz w:val="28"/>
-          <w:szCs w:val="28"/>
-          <w:lang w:val="es-419"/>
-        </w:rPr>
-        <w:t>Interfaces de paciente</w:t>
-      </w:r>
-    </w:p>
-    <w:p>
-      <w:pPr>
-        <w:pStyle w:val="Prrafodelista"/>
-        <w:numPr>
-          <w:ilvl w:val="0"/>
-          <w:numId w:val="5"/>
-        </w:numPr>
-        <w:rPr>
-          <w:sz w:val="24"/>
-          <w:szCs w:val="24"/>
-          <w:lang w:val="es-419"/>
-        </w:rPr>
-      </w:pPr>
-      <w:r>
-        <w:rPr>
-          <w:b/>
-          <w:bCs/>
-          <w:sz w:val="24"/>
-          <w:szCs w:val="24"/>
-          <w:lang w:val="es-419"/>
-        </w:rPr>
-        <w:t xml:space="preserve">IUP1 </w:t>
-      </w:r>
-      <w:r>
-        <w:rPr>
-          <w:sz w:val="24"/>
-          <w:szCs w:val="24"/>
-          <w:lang w:val="es-419"/>
-        </w:rPr>
-        <w:t>ver perfil paciente</w:t>
-      </w:r>
-    </w:p>
-    <w:p>
-      <w:pPr>
-        <w:pStyle w:val="Prrafodelista"/>
-        <w:numPr>
-          <w:ilvl w:val="0"/>
-          <w:numId w:val="5"/>
-        </w:numPr>
-        <w:rPr>
-          <w:sz w:val="24"/>
-          <w:szCs w:val="24"/>
-          <w:lang w:val="es-419"/>
-        </w:rPr>
-      </w:pPr>
-      <w:r>
-        <w:rPr>
-          <w:b/>
-          <w:bCs/>
-          <w:sz w:val="24"/>
-          <w:szCs w:val="24"/>
-          <w:lang w:val="es-419"/>
-        </w:rPr>
-        <w:t xml:space="preserve">IUP2 </w:t>
-      </w:r>
-      <w:r>
-        <w:rPr>
-          <w:sz w:val="24"/>
-          <w:szCs w:val="24"/>
-          <w:lang w:val="es-419"/>
-        </w:rPr>
-        <w:t>agendar cita por primera vez</w:t>
-      </w:r>
-    </w:p>
-    <w:p>
-      <w:pPr>
-        <w:pStyle w:val="Prrafodelista"/>
-        <w:numPr>
-          <w:ilvl w:val="0"/>
-          <w:numId w:val="5"/>
-        </w:numPr>
-        <w:rPr>
-          <w:sz w:val="24"/>
-          <w:szCs w:val="24"/>
-          <w:lang w:val="es-419"/>
-        </w:rPr>
-      </w:pPr>
-      <w:r>
-        <w:rPr>
-          <w:b/>
-          <w:bCs/>
-          <w:sz w:val="24"/>
-          <w:szCs w:val="24"/>
-          <w:lang w:val="es-419"/>
-        </w:rPr>
-        <w:t xml:space="preserve">IUP3 </w:t>
-      </w:r>
-      <w:r>
-        <w:rPr>
-          <w:sz w:val="24"/>
-          <w:szCs w:val="24"/>
-          <w:lang w:val="es-419"/>
-        </w:rPr>
-        <w:t>agendar cita no por primera vez</w:t>
-      </w:r>
-    </w:p>
-    <w:p>
-      <w:pPr>
-        <w:pStyle w:val="Prrafodelista"/>
-        <w:numPr>
-          <w:ilvl w:val="0"/>
-          <w:numId w:val="5"/>
-        </w:numPr>
-        <w:rPr>
-          <w:sz w:val="24"/>
-          <w:szCs w:val="24"/>
-          <w:lang w:val="es-419"/>
-        </w:rPr>
-      </w:pPr>
-      <w:r>
-        <w:rPr>
-          <w:b/>
-          <w:bCs/>
-          <w:sz w:val="24"/>
-          <w:szCs w:val="24"/>
-          <w:lang w:val="es-419"/>
-        </w:rPr>
-        <w:t xml:space="preserve">IUP4 </w:t>
-      </w:r>
-      <w:r>
-        <w:rPr>
-          <w:sz w:val="24"/>
-          <w:szCs w:val="24"/>
-          <w:lang w:val="es-419"/>
-        </w:rPr>
-        <w:t>ver citas agendadas</w:t>
-      </w:r>
-    </w:p>
-    <w:p>
-      <w:pPr>
-        <w:rPr>
-          <w:color w:val="0070C0"/>
-          <w:sz w:val="28"/>
-          <w:szCs w:val="28"/>
-          <w:lang w:val="es-419"/>
-        </w:rPr>
-      </w:pPr>
-      <w:r>
-        <w:rPr>
-          <w:color w:val="0070C0"/>
-          <w:sz w:val="28"/>
-          <w:szCs w:val="28"/>
-          <w:lang w:val="es-419"/>
-        </w:rPr>
-        <w:t>Interfaces de médico</w:t>
-      </w:r>
-    </w:p>
-    <w:p>
-      <w:pPr>
-        <w:pStyle w:val="Prrafodelista"/>
-        <w:numPr>
-          <w:ilvl w:val="0"/>
-          <w:numId w:val="6"/>
-        </w:numPr>
-        <w:rPr>
-          <w:sz w:val="24"/>
-          <w:szCs w:val="24"/>
-          <w:lang w:val="es-419"/>
-        </w:rPr>
-      </w:pPr>
-      <w:r>
-        <w:rPr>
-          <w:b/>
-          <w:bCs/>
-          <w:sz w:val="24"/>
-          <w:szCs w:val="24"/>
-          <w:lang w:val="es-419"/>
-        </w:rPr>
-        <w:t xml:space="preserve">IUM1 </w:t>
-      </w:r>
-      <w:r>
-        <w:rPr>
-          <w:sz w:val="24"/>
-          <w:szCs w:val="24"/>
-          <w:lang w:val="es-419"/>
-        </w:rPr>
-        <w:t>ver perfil médico</w:t>
-      </w:r>
-    </w:p>
-    <w:p>
-      <w:pPr>
-        <w:pStyle w:val="Prrafodelista"/>
-        <w:numPr>
-          <w:ilvl w:val="0"/>
-          <w:numId w:val="6"/>
-        </w:numPr>
-        <w:rPr>
-          <w:sz w:val="24"/>
-          <w:szCs w:val="24"/>
-          <w:lang w:val="es-419"/>
-        </w:rPr>
-      </w:pPr>
-      <w:r>
-        <w:rPr>
-          <w:b/>
-          <w:bCs/>
-          <w:sz w:val="24"/>
-          <w:szCs w:val="24"/>
-          <w:lang w:val="es-419"/>
-        </w:rPr>
-        <w:t xml:space="preserve">IUM2 </w:t>
-      </w:r>
-      <w:r>
-        <w:rPr>
-          <w:sz w:val="24"/>
-          <w:szCs w:val="24"/>
-          <w:lang w:val="es-419"/>
-        </w:rPr>
-        <w:t>llenar/modificar expediente</w:t>
-      </w:r>
-    </w:p>
-    <w:p>
-      <w:pPr>
-        <w:pStyle w:val="Prrafodelista"/>
-        <w:numPr>
-          <w:ilvl w:val="0"/>
-          <w:numId w:val="6"/>
-        </w:numPr>
-        <w:rPr>
-          <w:sz w:val="24"/>
-          <w:szCs w:val="24"/>
-          <w:lang w:val="es-419"/>
-        </w:rPr>
-      </w:pPr>
-      <w:r>
-        <w:rPr>
-          <w:b/>
-          <w:bCs/>
-          <w:sz w:val="24"/>
-          <w:szCs w:val="24"/>
-          <w:lang w:val="es-419"/>
-        </w:rPr>
-        <w:t xml:space="preserve">IUM3 </w:t>
-      </w:r>
-      <w:r>
-        <w:rPr>
-          <w:sz w:val="24"/>
-          <w:szCs w:val="24"/>
-          <w:lang w:val="es-419"/>
-        </w:rPr>
-        <w:t>ver expediente de paciente</w:t>
-      </w:r>
-    </w:p>
-    <w:p>
-      <w:pPr>
-        <w:pStyle w:val="Prrafodelista"/>
-        <w:numPr>
-          <w:ilvl w:val="0"/>
-          <w:numId w:val="6"/>
-        </w:numPr>
-        <w:rPr>
-          <w:sz w:val="24"/>
-          <w:szCs w:val="24"/>
-          <w:lang w:val="es-419"/>
-        </w:rPr>
-      </w:pPr>
-      <w:r>
-        <w:rPr>
-          <w:b/>
-          <w:bCs/>
-          <w:sz w:val="24"/>
-          <w:szCs w:val="24"/>
-          <w:lang w:val="es-419"/>
-        </w:rPr>
-        <w:t xml:space="preserve">IUM4 </w:t>
-      </w:r>
-      <w:r>
-        <w:rPr>
-          <w:sz w:val="24"/>
-          <w:szCs w:val="24"/>
-          <w:lang w:val="es-419"/>
-        </w:rPr>
-        <w:t>ver citas agendadas</w:t>
-      </w:r>
-    </w:p>
-    <w:p>
-      <w:pPr>
-        <w:pStyle w:val="Prrafodelista"/>
-        <w:numPr>
-          <w:ilvl w:val="0"/>
-          <w:numId w:val="6"/>
-        </w:numPr>
-        <w:rPr>
-          <w:sz w:val="24"/>
-          <w:szCs w:val="24"/>
-          <w:lang w:val="es-419"/>
-        </w:rPr>
-      </w:pPr>
-      <w:r>
-        <w:rPr>
-          <w:b/>
-          <w:bCs/>
-          <w:sz w:val="24"/>
-          <w:szCs w:val="24"/>
-          <w:lang w:val="es-419"/>
-        </w:rPr>
-        <w:t xml:space="preserve">IUM5 </w:t>
-      </w:r>
-      <w:r>
-        <w:rPr>
-          <w:sz w:val="24"/>
-          <w:szCs w:val="24"/>
-          <w:lang w:val="es-419"/>
-        </w:rPr>
-        <w:t>crear recetas</w:t>
-      </w:r>
-    </w:p>
-    <w:p>
-      <w:pPr>
-        <w:rPr>
-          <w:color w:val="0070C0"/>
-          <w:sz w:val="28"/>
-          <w:szCs w:val="28"/>
-          <w:lang w:val="es-419"/>
-        </w:rPr>
-      </w:pPr>
-      <w:r>
-        <w:rPr>
-          <w:color w:val="0070C0"/>
-          <w:sz w:val="28"/>
-          <w:szCs w:val="28"/>
-          <w:lang w:val="es-419"/>
-        </w:rPr>
-        <w:t>Interfaces de encargado de farmacia</w:t>
-      </w:r>
-    </w:p>
-    <w:p>
-      <w:pPr>
-        <w:pStyle w:val="Prrafodelista"/>
-        <w:numPr>
-          <w:ilvl w:val="0"/>
-          <w:numId w:val="8"/>
-        </w:numPr>
-        <w:rPr>
-          <w:sz w:val="24"/>
-          <w:szCs w:val="24"/>
-          <w:lang w:val="es-419"/>
-        </w:rPr>
-      </w:pPr>
-      <w:r>
-        <w:rPr>
-          <w:b/>
-          <w:bCs/>
-          <w:sz w:val="24"/>
-          <w:szCs w:val="24"/>
-          <w:lang w:val="es-419"/>
-        </w:rPr>
-        <w:t xml:space="preserve">IUF1 </w:t>
-      </w:r>
-      <w:r>
-        <w:rPr>
-          <w:sz w:val="24"/>
-          <w:szCs w:val="24"/>
-          <w:lang w:val="es-419"/>
-        </w:rPr>
-        <w:t>ver perfil encargado de farmacia</w:t>
-      </w:r>
-    </w:p>
-    <w:p>
-      <w:pPr>
-        <w:pStyle w:val="Prrafodelista"/>
-        <w:numPr>
-          <w:ilvl w:val="0"/>
-          <w:numId w:val="8"/>
-        </w:numPr>
-        <w:rPr>
-          <w:sz w:val="24"/>
-          <w:szCs w:val="24"/>
-          <w:lang w:val="es-419"/>
-        </w:rPr>
-      </w:pPr>
-      <w:r>
-        <w:rPr>
-          <w:b/>
-          <w:bCs/>
-          <w:sz w:val="24"/>
-          <w:szCs w:val="24"/>
-          <w:lang w:val="es-419"/>
-        </w:rPr>
-        <w:t xml:space="preserve">IUF2 </w:t>
-      </w:r>
-      <w:r>
-        <w:rPr>
-          <w:sz w:val="24"/>
-          <w:szCs w:val="24"/>
-          <w:lang w:val="es-419"/>
-        </w:rPr>
-        <w:t>ver inventario de medicamentos</w:t>
-      </w:r>
-    </w:p>
-    <w:p>
-      <w:pPr>
-        <w:pStyle w:val="Prrafodelista"/>
-        <w:numPr>
-          <w:ilvl w:val="0"/>
-          <w:numId w:val="8"/>
-        </w:numPr>
-        <w:rPr>
-          <w:sz w:val="24"/>
-          <w:szCs w:val="24"/>
-          <w:lang w:val="es-419"/>
-        </w:rPr>
-      </w:pPr>
-      <w:r>
-        <w:rPr>
-          <w:b/>
-          <w:bCs/>
-          <w:sz w:val="24"/>
-          <w:szCs w:val="24"/>
-          <w:lang w:val="es-419"/>
-        </w:rPr>
-        <w:t xml:space="preserve">IUF3 </w:t>
-      </w:r>
-      <w:r>
-        <w:rPr>
-          <w:sz w:val="24"/>
-          <w:szCs w:val="24"/>
-          <w:lang w:val="es-419"/>
-        </w:rPr>
-        <w:t>buscar medicamento</w:t>
-      </w:r>
-    </w:p>
-    <w:p>
-      <w:pPr>
-        <w:pStyle w:val="Prrafodelista"/>
-        <w:numPr>
-          <w:ilvl w:val="0"/>
-          <w:numId w:val="8"/>
-        </w:numPr>
-        <w:rPr>
-          <w:sz w:val="24"/>
-          <w:szCs w:val="24"/>
-          <w:lang w:val="es-419"/>
-        </w:rPr>
-      </w:pPr>
-      <w:r>
-        <w:rPr>
-          <w:b/>
-          <w:bCs/>
-          <w:sz w:val="24"/>
-          <w:szCs w:val="24"/>
-          <w:lang w:val="es-419"/>
-        </w:rPr>
-        <w:t xml:space="preserve">IUF4 </w:t>
-      </w:r>
-      <w:r>
-        <w:rPr>
-          <w:sz w:val="24"/>
-          <w:szCs w:val="24"/>
-          <w:lang w:val="es-419"/>
-        </w:rPr>
-        <w:t>agregar medicamento</w:t>
-      </w:r>
-    </w:p>
-    <w:p>
-      <w:pPr>
-        <w:pStyle w:val="Prrafodelista"/>
-        <w:numPr>
-          <w:ilvl w:val="0"/>
-          <w:numId w:val="8"/>
-        </w:numPr>
-        <w:rPr>
-          <w:sz w:val="24"/>
-          <w:szCs w:val="24"/>
-          <w:lang w:val="es-419"/>
-        </w:rPr>
-      </w:pPr>
-      <w:r>
-        <w:rPr>
-          <w:b/>
-          <w:bCs/>
-          <w:sz w:val="24"/>
-          <w:szCs w:val="24"/>
-          <w:lang w:val="es-419"/>
-        </w:rPr>
-        <w:t xml:space="preserve">IUF5 </w:t>
-      </w:r>
-      <w:r>
-        <w:rPr>
-          <w:sz w:val="24"/>
-          <w:szCs w:val="24"/>
-          <w:lang w:val="es-419"/>
-        </w:rPr>
-        <w:t>eliminar</w:t>
-      </w:r>
-      <w:r>
-        <w:rPr>
-          <w:sz w:val="24"/>
-          <w:szCs w:val="24"/>
-          <w:lang w:val="es-419"/>
-        </w:rPr>
-        <w:t xml:space="preserve"> medicamento</w:t>
-      </w:r>
-    </w:p>
-    <w:p>
-      <w:pPr>
-        <w:rPr>
-          <w:color w:val="0070C0"/>
-          <w:sz w:val="28"/>
-          <w:szCs w:val="28"/>
-          <w:lang w:val="es-419"/>
-        </w:rPr>
-      </w:pPr>
-      <w:r>
-        <w:rPr>
-          <w:color w:val="0070C0"/>
-          <w:sz w:val="28"/>
-          <w:szCs w:val="28"/>
-          <w:lang w:val="es-419"/>
-        </w:rPr>
-        <w:t>Interfaces de recepcionista</w:t>
-      </w:r>
-    </w:p>
-    <w:p>
-      <w:pPr>
-        <w:pStyle w:val="Prrafodelista"/>
-        <w:numPr>
-          <w:ilvl w:val="0"/>
-          <w:numId w:val="9"/>
-        </w:numPr>
-        <w:rPr>
-          <w:sz w:val="24"/>
-          <w:szCs w:val="24"/>
-          <w:lang w:val="es-419"/>
-        </w:rPr>
-      </w:pPr>
-      <w:r>
-        <w:rPr>
-          <w:b/>
-          <w:bCs/>
-          <w:sz w:val="24"/>
-          <w:szCs w:val="24"/>
-          <w:lang w:val="es-419"/>
-        </w:rPr>
-        <w:t xml:space="preserve">IUR1 </w:t>
-      </w:r>
-      <w:r>
-        <w:rPr>
-          <w:sz w:val="24"/>
-          <w:szCs w:val="24"/>
-          <w:lang w:val="es-419"/>
-        </w:rPr>
-        <w:t>ver perfil de recepcionista</w:t>
-      </w:r>
-    </w:p>
-    <w:p>
-      <w:pPr>
-        <w:pStyle w:val="Prrafodelista"/>
-        <w:numPr>
-          <w:ilvl w:val="0"/>
-          <w:numId w:val="9"/>
-        </w:numPr>
-        <w:rPr>
-          <w:sz w:val="24"/>
-          <w:szCs w:val="24"/>
-          <w:lang w:val="es-419"/>
-        </w:rPr>
-      </w:pPr>
-      <w:r>
-        <w:rPr>
-          <w:b/>
-          <w:bCs/>
-          <w:sz w:val="24"/>
-          <w:szCs w:val="24"/>
-          <w:lang w:val="es-419"/>
-        </w:rPr>
-        <w:t xml:space="preserve">IUR2 </w:t>
-      </w:r>
-      <w:r>
-        <w:rPr>
-          <w:sz w:val="24"/>
-          <w:szCs w:val="24"/>
-          <w:lang w:val="es-419"/>
-        </w:rPr>
-        <w:t>realizar cobro de consulta y medicamento</w:t>
-      </w:r>
-    </w:p>
-    <w:p>
-      <w:pPr>
-        <w:pStyle w:val="Prrafodelista"/>
-        <w:numPr>
-          <w:ilvl w:val="0"/>
-          <w:numId w:val="9"/>
-        </w:numPr>
-        <w:rPr>
-          <w:sz w:val="24"/>
-          <w:szCs w:val="24"/>
-          <w:lang w:val="es-419"/>
-        </w:rPr>
-      </w:pPr>
-      <w:r>
-        <w:rPr>
-          <w:b/>
-          <w:bCs/>
-          <w:sz w:val="24"/>
-          <w:szCs w:val="24"/>
-          <w:lang w:val="es-419"/>
-        </w:rPr>
-        <w:lastRenderedPageBreak/>
-        <w:t xml:space="preserve">IUR3 </w:t>
-      </w:r>
-      <w:r>
-        <w:rPr>
-          <w:sz w:val="24"/>
-          <w:szCs w:val="24"/>
-          <w:lang w:val="es-419"/>
-        </w:rPr>
-        <w:t>agendar cita</w:t>
-      </w:r>
-    </w:p>
-    <w:p>
-      <w:pPr>
-        <w:pStyle w:val="Prrafodelista"/>
-        <w:numPr>
-          <w:ilvl w:val="0"/>
-          <w:numId w:val="9"/>
-        </w:numPr>
-        <w:rPr>
-          <w:sz w:val="24"/>
-          <w:szCs w:val="24"/>
-          <w:lang w:val="es-419"/>
-        </w:rPr>
-      </w:pPr>
-      <w:r>
-        <w:rPr>
-          <w:b/>
-          <w:bCs/>
-          <w:sz w:val="24"/>
-          <w:szCs w:val="24"/>
-          <w:lang w:val="es-419"/>
-        </w:rPr>
-        <w:t xml:space="preserve">IUR4 </w:t>
-      </w:r>
-      <w:r>
-        <w:rPr>
-          <w:sz w:val="24"/>
-          <w:szCs w:val="24"/>
-          <w:lang w:val="es-419"/>
-        </w:rPr>
-        <w:t>modificar cita</w:t>
-      </w:r>
+          <w:sz w:val="32"/>
+          <w:szCs w:val="32"/>
+          <w:lang w:val="es-419"/>
+        </w:rPr>
+      </w:pPr>
+    </w:p>
+    <w:p>
+      <w:pPr>
+        <w:pStyle w:val="Prrafodelista"/>
+        <w:ind w:left="0"/>
+        <w:rPr>
+          <w:sz w:val="24"/>
+          <w:szCs w:val="24"/>
+          <w:lang w:val="es-419"/>
+        </w:rPr>
+      </w:pPr>
     </w:p>
     <w:sectPr>
       <w:pgSz w:w="12240" w:h="15840"/>
@@ -2276,6 +3270,232 @@
     </w:lvl>
   </w:abstractNum>
   <w:abstractNum w:abstractNumId="2" w15:restartNumberingAfterBreak="0">
+    <w:nsid w:val="1B6A77FE"/>
+    <w:multiLevelType w:val="hybridMultilevel"/>
+    <w:tmpl w:val="2F2C0BA2"/>
+    <w:lvl w:ilvl="0" w:tplc="04090001">
+      <w:start w:val="1"/>
+      <w:numFmt w:val="bullet"/>
+      <w:lvlText w:val=""/>
+      <w:lvlJc w:val="left"/>
+      <w:pPr>
+        <w:ind w:left="720" w:hanging="360"/>
+      </w:pPr>
+      <w:rPr>
+        <w:rFonts w:ascii="Symbol" w:hAnsi="Symbol" w:hint="default"/>
+      </w:rPr>
+    </w:lvl>
+    <w:lvl w:ilvl="1" w:tplc="04090003" w:tentative="1">
+      <w:start w:val="1"/>
+      <w:numFmt w:val="bullet"/>
+      <w:lvlText w:val="o"/>
+      <w:lvlJc w:val="left"/>
+      <w:pPr>
+        <w:ind w:left="1440" w:hanging="360"/>
+      </w:pPr>
+      <w:rPr>
+        <w:rFonts w:ascii="Courier New" w:hAnsi="Courier New" w:cs="Courier New" w:hint="default"/>
+      </w:rPr>
+    </w:lvl>
+    <w:lvl w:ilvl="2" w:tplc="04090005" w:tentative="1">
+      <w:start w:val="1"/>
+      <w:numFmt w:val="bullet"/>
+      <w:lvlText w:val=""/>
+      <w:lvlJc w:val="left"/>
+      <w:pPr>
+        <w:ind w:left="2160" w:hanging="360"/>
+      </w:pPr>
+      <w:rPr>
+        <w:rFonts w:ascii="Wingdings" w:hAnsi="Wingdings" w:hint="default"/>
+      </w:rPr>
+    </w:lvl>
+    <w:lvl w:ilvl="3" w:tplc="04090001" w:tentative="1">
+      <w:start w:val="1"/>
+      <w:numFmt w:val="bullet"/>
+      <w:lvlText w:val=""/>
+      <w:lvlJc w:val="left"/>
+      <w:pPr>
+        <w:ind w:left="2880" w:hanging="360"/>
+      </w:pPr>
+      <w:rPr>
+        <w:rFonts w:ascii="Symbol" w:hAnsi="Symbol" w:hint="default"/>
+      </w:rPr>
+    </w:lvl>
+    <w:lvl w:ilvl="4" w:tplc="04090003" w:tentative="1">
+      <w:start w:val="1"/>
+      <w:numFmt w:val="bullet"/>
+      <w:lvlText w:val="o"/>
+      <w:lvlJc w:val="left"/>
+      <w:pPr>
+        <w:ind w:left="3600" w:hanging="360"/>
+      </w:pPr>
+      <w:rPr>
+        <w:rFonts w:ascii="Courier New" w:hAnsi="Courier New" w:cs="Courier New" w:hint="default"/>
+      </w:rPr>
+    </w:lvl>
+    <w:lvl w:ilvl="5" w:tplc="04090005" w:tentative="1">
+      <w:start w:val="1"/>
+      <w:numFmt w:val="bullet"/>
+      <w:lvlText w:val=""/>
+      <w:lvlJc w:val="left"/>
+      <w:pPr>
+        <w:ind w:left="4320" w:hanging="360"/>
+      </w:pPr>
+      <w:rPr>
+        <w:rFonts w:ascii="Wingdings" w:hAnsi="Wingdings" w:hint="default"/>
+      </w:rPr>
+    </w:lvl>
+    <w:lvl w:ilvl="6" w:tplc="04090001" w:tentative="1">
+      <w:start w:val="1"/>
+      <w:numFmt w:val="bullet"/>
+      <w:lvlText w:val=""/>
+      <w:lvlJc w:val="left"/>
+      <w:pPr>
+        <w:ind w:left="5040" w:hanging="360"/>
+      </w:pPr>
+      <w:rPr>
+        <w:rFonts w:ascii="Symbol" w:hAnsi="Symbol" w:hint="default"/>
+      </w:rPr>
+    </w:lvl>
+    <w:lvl w:ilvl="7" w:tplc="04090003" w:tentative="1">
+      <w:start w:val="1"/>
+      <w:numFmt w:val="bullet"/>
+      <w:lvlText w:val="o"/>
+      <w:lvlJc w:val="left"/>
+      <w:pPr>
+        <w:ind w:left="5760" w:hanging="360"/>
+      </w:pPr>
+      <w:rPr>
+        <w:rFonts w:ascii="Courier New" w:hAnsi="Courier New" w:cs="Courier New" w:hint="default"/>
+      </w:rPr>
+    </w:lvl>
+    <w:lvl w:ilvl="8" w:tplc="04090005" w:tentative="1">
+      <w:start w:val="1"/>
+      <w:numFmt w:val="bullet"/>
+      <w:lvlText w:val=""/>
+      <w:lvlJc w:val="left"/>
+      <w:pPr>
+        <w:ind w:left="6480" w:hanging="360"/>
+      </w:pPr>
+      <w:rPr>
+        <w:rFonts w:ascii="Wingdings" w:hAnsi="Wingdings" w:hint="default"/>
+      </w:rPr>
+    </w:lvl>
+  </w:abstractNum>
+  <w:abstractNum w:abstractNumId="3" w15:restartNumberingAfterBreak="0">
+    <w:nsid w:val="22112B0D"/>
+    <w:multiLevelType w:val="hybridMultilevel"/>
+    <w:tmpl w:val="7624E1B6"/>
+    <w:lvl w:ilvl="0" w:tplc="04090001">
+      <w:start w:val="1"/>
+      <w:numFmt w:val="bullet"/>
+      <w:lvlText w:val=""/>
+      <w:lvlJc w:val="left"/>
+      <w:pPr>
+        <w:ind w:left="720" w:hanging="360"/>
+      </w:pPr>
+      <w:rPr>
+        <w:rFonts w:ascii="Symbol" w:hAnsi="Symbol" w:hint="default"/>
+      </w:rPr>
+    </w:lvl>
+    <w:lvl w:ilvl="1" w:tplc="04090003" w:tentative="1">
+      <w:start w:val="1"/>
+      <w:numFmt w:val="bullet"/>
+      <w:lvlText w:val="o"/>
+      <w:lvlJc w:val="left"/>
+      <w:pPr>
+        <w:ind w:left="1440" w:hanging="360"/>
+      </w:pPr>
+      <w:rPr>
+        <w:rFonts w:ascii="Courier New" w:hAnsi="Courier New" w:cs="Courier New" w:hint="default"/>
+      </w:rPr>
+    </w:lvl>
+    <w:lvl w:ilvl="2" w:tplc="04090005" w:tentative="1">
+      <w:start w:val="1"/>
+      <w:numFmt w:val="bullet"/>
+      <w:lvlText w:val=""/>
+      <w:lvlJc w:val="left"/>
+      <w:pPr>
+        <w:ind w:left="2160" w:hanging="360"/>
+      </w:pPr>
+      <w:rPr>
+        <w:rFonts w:ascii="Wingdings" w:hAnsi="Wingdings" w:hint="default"/>
+      </w:rPr>
+    </w:lvl>
+    <w:lvl w:ilvl="3" w:tplc="04090001" w:tentative="1">
+      <w:start w:val="1"/>
+      <w:numFmt w:val="bullet"/>
+      <w:lvlText w:val=""/>
+      <w:lvlJc w:val="left"/>
+      <w:pPr>
+        <w:ind w:left="2880" w:hanging="360"/>
+      </w:pPr>
+      <w:rPr>
+        <w:rFonts w:ascii="Symbol" w:hAnsi="Symbol" w:hint="default"/>
+      </w:rPr>
+    </w:lvl>
+    <w:lvl w:ilvl="4" w:tplc="04090003" w:tentative="1">
+      <w:start w:val="1"/>
+      <w:numFmt w:val="bullet"/>
+      <w:lvlText w:val="o"/>
+      <w:lvlJc w:val="left"/>
+      <w:pPr>
+        <w:ind w:left="3600" w:hanging="360"/>
+      </w:pPr>
+      <w:rPr>
+        <w:rFonts w:ascii="Courier New" w:hAnsi="Courier New" w:cs="Courier New" w:hint="default"/>
+      </w:rPr>
+    </w:lvl>
+    <w:lvl w:ilvl="5" w:tplc="04090005" w:tentative="1">
+      <w:start w:val="1"/>
+      <w:numFmt w:val="bullet"/>
+      <w:lvlText w:val=""/>
+      <w:lvlJc w:val="left"/>
+      <w:pPr>
+        <w:ind w:left="4320" w:hanging="360"/>
+      </w:pPr>
+      <w:rPr>
+        <w:rFonts w:ascii="Wingdings" w:hAnsi="Wingdings" w:hint="default"/>
+      </w:rPr>
+    </w:lvl>
+    <w:lvl w:ilvl="6" w:tplc="04090001" w:tentative="1">
+      <w:start w:val="1"/>
+      <w:numFmt w:val="bullet"/>
+      <w:lvlText w:val=""/>
+      <w:lvlJc w:val="left"/>
+      <w:pPr>
+        <w:ind w:left="5040" w:hanging="360"/>
+      </w:pPr>
+      <w:rPr>
+        <w:rFonts w:ascii="Symbol" w:hAnsi="Symbol" w:hint="default"/>
+      </w:rPr>
+    </w:lvl>
+    <w:lvl w:ilvl="7" w:tplc="04090003" w:tentative="1">
+      <w:start w:val="1"/>
+      <w:numFmt w:val="bullet"/>
+      <w:lvlText w:val="o"/>
+      <w:lvlJc w:val="left"/>
+      <w:pPr>
+        <w:ind w:left="5760" w:hanging="360"/>
+      </w:pPr>
+      <w:rPr>
+        <w:rFonts w:ascii="Courier New" w:hAnsi="Courier New" w:cs="Courier New" w:hint="default"/>
+      </w:rPr>
+    </w:lvl>
+    <w:lvl w:ilvl="8" w:tplc="04090005" w:tentative="1">
+      <w:start w:val="1"/>
+      <w:numFmt w:val="bullet"/>
+      <w:lvlText w:val=""/>
+      <w:lvlJc w:val="left"/>
+      <w:pPr>
+        <w:ind w:left="6480" w:hanging="360"/>
+      </w:pPr>
+      <w:rPr>
+        <w:rFonts w:ascii="Wingdings" w:hAnsi="Wingdings" w:hint="default"/>
+      </w:rPr>
+    </w:lvl>
+  </w:abstractNum>
+  <w:abstractNum w:abstractNumId="4" w15:restartNumberingAfterBreak="0">
     <w:nsid w:val="28C83F33"/>
     <w:multiLevelType w:val="hybridMultilevel"/>
     <w:tmpl w:val="8C004BB0"/>
@@ -2388,7 +3608,7 @@
       </w:rPr>
     </w:lvl>
   </w:abstractNum>
-  <w:abstractNum w:abstractNumId="3" w15:restartNumberingAfterBreak="0">
+  <w:abstractNum w:abstractNumId="5" w15:restartNumberingAfterBreak="0">
     <w:nsid w:val="3F090178"/>
     <w:multiLevelType w:val="hybridMultilevel"/>
     <w:tmpl w:val="1CDEBD3A"/>
@@ -2501,7 +3721,7 @@
       </w:rPr>
     </w:lvl>
   </w:abstractNum>
-  <w:abstractNum w:abstractNumId="4" w15:restartNumberingAfterBreak="0">
+  <w:abstractNum w:abstractNumId="6" w15:restartNumberingAfterBreak="0">
     <w:nsid w:val="41C97D3E"/>
     <w:multiLevelType w:val="hybridMultilevel"/>
     <w:tmpl w:val="0902E560"/>
@@ -2614,7 +3834,7 @@
       </w:rPr>
     </w:lvl>
   </w:abstractNum>
-  <w:abstractNum w:abstractNumId="5" w15:restartNumberingAfterBreak="0">
+  <w:abstractNum w:abstractNumId="7" w15:restartNumberingAfterBreak="0">
     <w:nsid w:val="656071E5"/>
     <w:multiLevelType w:val="hybridMultilevel"/>
     <w:tmpl w:val="5A98006C"/>
@@ -2727,7 +3947,7 @@
       </w:rPr>
     </w:lvl>
   </w:abstractNum>
-  <w:abstractNum w:abstractNumId="6" w15:restartNumberingAfterBreak="0">
+  <w:abstractNum w:abstractNumId="8" w15:restartNumberingAfterBreak="0">
     <w:nsid w:val="6DE35E73"/>
     <w:multiLevelType w:val="hybridMultilevel"/>
     <w:tmpl w:val="3550A48A"/>
@@ -2840,7 +4060,7 @@
       </w:rPr>
     </w:lvl>
   </w:abstractNum>
-  <w:abstractNum w:abstractNumId="7" w15:restartNumberingAfterBreak="0">
+  <w:abstractNum w:abstractNumId="9" w15:restartNumberingAfterBreak="0">
     <w:nsid w:val="6FB07637"/>
     <w:multiLevelType w:val="hybridMultilevel"/>
     <w:tmpl w:val="F55C7EAC"/>
@@ -2953,7 +4173,120 @@
       </w:rPr>
     </w:lvl>
   </w:abstractNum>
-  <w:abstractNum w:abstractNumId="8" w15:restartNumberingAfterBreak="0">
+  <w:abstractNum w:abstractNumId="10" w15:restartNumberingAfterBreak="0">
+    <w:nsid w:val="75E75FD6"/>
+    <w:multiLevelType w:val="hybridMultilevel"/>
+    <w:tmpl w:val="DBA02A8A"/>
+    <w:lvl w:ilvl="0" w:tplc="04090001">
+      <w:start w:val="1"/>
+      <w:numFmt w:val="bullet"/>
+      <w:lvlText w:val=""/>
+      <w:lvlJc w:val="left"/>
+      <w:pPr>
+        <w:ind w:left="720" w:hanging="360"/>
+      </w:pPr>
+      <w:rPr>
+        <w:rFonts w:ascii="Symbol" w:hAnsi="Symbol" w:hint="default"/>
+      </w:rPr>
+    </w:lvl>
+    <w:lvl w:ilvl="1" w:tplc="04090003" w:tentative="1">
+      <w:start w:val="1"/>
+      <w:numFmt w:val="bullet"/>
+      <w:lvlText w:val="o"/>
+      <w:lvlJc w:val="left"/>
+      <w:pPr>
+        <w:ind w:left="1440" w:hanging="360"/>
+      </w:pPr>
+      <w:rPr>
+        <w:rFonts w:ascii="Courier New" w:hAnsi="Courier New" w:cs="Courier New" w:hint="default"/>
+      </w:rPr>
+    </w:lvl>
+    <w:lvl w:ilvl="2" w:tplc="04090005" w:tentative="1">
+      <w:start w:val="1"/>
+      <w:numFmt w:val="bullet"/>
+      <w:lvlText w:val=""/>
+      <w:lvlJc w:val="left"/>
+      <w:pPr>
+        <w:ind w:left="2160" w:hanging="360"/>
+      </w:pPr>
+      <w:rPr>
+        <w:rFonts w:ascii="Wingdings" w:hAnsi="Wingdings" w:hint="default"/>
+      </w:rPr>
+    </w:lvl>
+    <w:lvl w:ilvl="3" w:tplc="04090001" w:tentative="1">
+      <w:start w:val="1"/>
+      <w:numFmt w:val="bullet"/>
+      <w:lvlText w:val=""/>
+      <w:lvlJc w:val="left"/>
+      <w:pPr>
+        <w:ind w:left="2880" w:hanging="360"/>
+      </w:pPr>
+      <w:rPr>
+        <w:rFonts w:ascii="Symbol" w:hAnsi="Symbol" w:hint="default"/>
+      </w:rPr>
+    </w:lvl>
+    <w:lvl w:ilvl="4" w:tplc="04090003" w:tentative="1">
+      <w:start w:val="1"/>
+      <w:numFmt w:val="bullet"/>
+      <w:lvlText w:val="o"/>
+      <w:lvlJc w:val="left"/>
+      <w:pPr>
+        <w:ind w:left="3600" w:hanging="360"/>
+      </w:pPr>
+      <w:rPr>
+        <w:rFonts w:ascii="Courier New" w:hAnsi="Courier New" w:cs="Courier New" w:hint="default"/>
+      </w:rPr>
+    </w:lvl>
+    <w:lvl w:ilvl="5" w:tplc="04090005" w:tentative="1">
+      <w:start w:val="1"/>
+      <w:numFmt w:val="bullet"/>
+      <w:lvlText w:val=""/>
+      <w:lvlJc w:val="left"/>
+      <w:pPr>
+        <w:ind w:left="4320" w:hanging="360"/>
+      </w:pPr>
+      <w:rPr>
+        <w:rFonts w:ascii="Wingdings" w:hAnsi="Wingdings" w:hint="default"/>
+      </w:rPr>
+    </w:lvl>
+    <w:lvl w:ilvl="6" w:tplc="04090001" w:tentative="1">
+      <w:start w:val="1"/>
+      <w:numFmt w:val="bullet"/>
+      <w:lvlText w:val=""/>
+      <w:lvlJc w:val="left"/>
+      <w:pPr>
+        <w:ind w:left="5040" w:hanging="360"/>
+      </w:pPr>
+      <w:rPr>
+        <w:rFonts w:ascii="Symbol" w:hAnsi="Symbol" w:hint="default"/>
+      </w:rPr>
+    </w:lvl>
+    <w:lvl w:ilvl="7" w:tplc="04090003" w:tentative="1">
+      <w:start w:val="1"/>
+      <w:numFmt w:val="bullet"/>
+      <w:lvlText w:val="o"/>
+      <w:lvlJc w:val="left"/>
+      <w:pPr>
+        <w:ind w:left="5760" w:hanging="360"/>
+      </w:pPr>
+      <w:rPr>
+        <w:rFonts w:ascii="Courier New" w:hAnsi="Courier New" w:cs="Courier New" w:hint="default"/>
+      </w:rPr>
+    </w:lvl>
+    <w:lvl w:ilvl="8" w:tplc="04090005" w:tentative="1">
+      <w:start w:val="1"/>
+      <w:numFmt w:val="bullet"/>
+      <w:lvlText w:val=""/>
+      <w:lvlJc w:val="left"/>
+      <w:pPr>
+        <w:ind w:left="6480" w:hanging="360"/>
+      </w:pPr>
+      <w:rPr>
+        <w:rFonts w:ascii="Wingdings" w:hAnsi="Wingdings" w:hint="default"/>
+      </w:rPr>
+    </w:lvl>
+  </w:abstractNum>
+  <w:abstractNum w:abstractNumId="11" w15:restartNumberingAfterBreak="0">
     <w:nsid w:val="7C354656"/>
     <w:multiLevelType w:val="hybridMultilevel"/>
     <w:tmpl w:val="27FEA6EC"/>
@@ -3066,7 +4399,7 @@
       </w:rPr>
     </w:lvl>
   </w:abstractNum>
-  <w:abstractNum w:abstractNumId="9" w15:restartNumberingAfterBreak="0">
+  <w:abstractNum w:abstractNumId="12" w15:restartNumberingAfterBreak="0">
     <w:nsid w:val="7F1E6334"/>
     <w:multiLevelType w:val="hybridMultilevel"/>
     <w:tmpl w:val="1C847E34"/>
@@ -3183,31 +4516,40 @@
     <w:abstractNumId w:val="1"/>
   </w:num>
   <w:num w:numId="2">
-    <w:abstractNumId w:val="7"/>
+    <w:abstractNumId w:val="9"/>
   </w:num>
   <w:num w:numId="3">
-    <w:abstractNumId w:val="9"/>
+    <w:abstractNumId w:val="12"/>
   </w:num>
   <w:num w:numId="4">
-    <w:abstractNumId w:val="3"/>
+    <w:abstractNumId w:val="5"/>
   </w:num>
   <w:num w:numId="5">
     <w:abstractNumId w:val="0"/>
   </w:num>
   <w:num w:numId="6">
+    <w:abstractNumId w:val="4"/>
+  </w:num>
+  <w:num w:numId="7">
+    <w:abstractNumId w:val="6"/>
+  </w:num>
+  <w:num w:numId="8">
+    <w:abstractNumId w:val="11"/>
+  </w:num>
+  <w:num w:numId="9">
+    <w:abstractNumId w:val="8"/>
+  </w:num>
+  <w:num w:numId="10">
+    <w:abstractNumId w:val="7"/>
+  </w:num>
+  <w:num w:numId="11">
+    <w:abstractNumId w:val="10"/>
+  </w:num>
+  <w:num w:numId="12">
     <w:abstractNumId w:val="2"/>
   </w:num>
-  <w:num w:numId="7">
-    <w:abstractNumId w:val="4"/>
-  </w:num>
-  <w:num w:numId="8">
-    <w:abstractNumId w:val="8"/>
-  </w:num>
-  <w:num w:numId="9">
-    <w:abstractNumId w:val="6"/>
-  </w:num>
-  <w:num w:numId="10">
-    <w:abstractNumId w:val="5"/>
+  <w:num w:numId="13">
+    <w:abstractNumId w:val="3"/>
   </w:num>
 </w:numbering>
 </file>

</xml_diff>